<commit_message>
intento que funcione selenium para sacar la info del proyecto, peor sigue sin funcionar, ni la de red natura ni la de confederacion
</commit_message>
<xml_diff>
--- a/plantilla_EIA.docx
+++ b/plantilla_EIA.docx
@@ -6777,11 +6777,6 @@
       <w:bookmarkEnd w:id="1"/>
     </w:p>
     <w:p>
-      <w:pPr>
-        <w:rPr>
-          <w:highlight w:val="yellow"/>
-        </w:rPr>
-      </w:pPr>
       <w:r>
         <w:t>{{</w:t>
       </w:r>
@@ -6792,6 +6787,75 @@
       <w:proofErr w:type="spellEnd"/>
       <w:r>
         <w:t>}}</w:t>
+      </w:r>
+    </w:p>
+    <w:p>
+      <w:pPr>
+        <w:rPr>
+          <w:rFonts w:ascii="Consolas" w:eastAsia="Times New Roman" w:hAnsi="Consolas" w:cs="Times New Roman"/>
+          <w:color w:val="9CDCFE"/>
+          <w:sz w:val="21"/>
+          <w:szCs w:val="21"/>
+          <w:lang w:eastAsia="es-ES"/>
+        </w:rPr>
+      </w:pPr>
+      <w:r>
+        <w:t xml:space="preserve">Se pretende </w:t>
+      </w:r>
+      <w:r>
+        <w:t xml:space="preserve">dar contestación al requerimiento recibido, asociado al expediente arriba indicado, para </w:t>
+      </w:r>
+      <w:r>
+        <w:t xml:space="preserve">la construcción </w:t>
+      </w:r>
+      <w:r>
+        <w:t>un</w:t>
+      </w:r>
+      <w:r>
+        <w:t xml:space="preserve"> sondeo de </w:t>
+      </w:r>
+      <w:r>
+        <w:t>{{</w:t>
+      </w:r>
+      <w:r>
+        <w:t>profundidad</w:t>
+      </w:r>
+      <w:r>
+        <w:t xml:space="preserve">}} </w:t>
+      </w:r>
+      <w:r>
+        <w:t xml:space="preserve">m profundidad y </w:t>
+      </w:r>
+      <w:r>
+        <w:t xml:space="preserve">perforación de </w:t>
+      </w:r>
+      <w:r>
+        <w:t>{{</w:t>
+      </w:r>
+      <w:proofErr w:type="spellStart"/>
+      <w:proofErr w:type="gramStart"/>
+      <w:r>
+        <w:t>parametros.diametro</w:t>
+      </w:r>
+      <w:proofErr w:type="gramEnd"/>
+      <w:r>
+        <w:t>_perforacion_definitivo_mm</w:t>
+      </w:r>
+      <w:proofErr w:type="spellEnd"/>
+      <w:r>
+        <w:t>}}</w:t>
+      </w:r>
+      <w:r>
+        <w:t xml:space="preserve"> mm de di</w:t>
+      </w:r>
+      <w:r>
+        <w:t>á</w:t>
+      </w:r>
+      <w:r>
+        <w:t>metro</w:t>
+      </w:r>
+      <w:r>
+        <w:t>.</w:t>
       </w:r>
     </w:p>
     <w:p>
@@ -7289,32 +7353,26 @@
         </w:rPr>
         <w:t xml:space="preserve">La longitud para este sondeo es de </w:t>
       </w:r>
+      <w:r>
+        <w:rPr>
+          <w:rFonts w:cs="Times New Roman"/>
+        </w:rPr>
+        <w:t>{{</w:t>
+      </w:r>
+      <w:proofErr w:type="spellStart"/>
       <w:proofErr w:type="gramStart"/>
       <w:r>
         <w:rPr>
           <w:rFonts w:cs="Times New Roman"/>
         </w:rPr>
-        <w:t>{{</w:t>
-      </w:r>
+        <w:t>parametros.profundidad</w:t>
+      </w:r>
+      <w:proofErr w:type="gramEnd"/>
       <w:r>
         <w:rPr>
           <w:rFonts w:cs="Times New Roman"/>
         </w:rPr>
-        <w:t xml:space="preserve"> </w:t>
-      </w:r>
-      <w:proofErr w:type="spellStart"/>
-      <w:r>
-        <w:rPr>
-          <w:rFonts w:cs="Times New Roman"/>
-        </w:rPr>
-        <w:t>parametros</w:t>
-      </w:r>
-      <w:proofErr w:type="gramEnd"/>
-      <w:r>
-        <w:rPr>
-          <w:rFonts w:cs="Times New Roman"/>
-        </w:rPr>
-        <w:t>.profundidad_proyectada_m</w:t>
+        <w:t>_proyectada_m</w:t>
       </w:r>
       <w:proofErr w:type="spellEnd"/>
       <w:r>
@@ -8252,7 +8310,19 @@
         <w:rPr>
           <w:rFonts w:cs="Times New Roman"/>
         </w:rPr>
-        <w:t>instalación</w:t>
+        <w:t>instalaci</w:t>
+      </w:r>
+      <w:r>
+        <w:rPr>
+          <w:rFonts w:cs="Times New Roman"/>
+        </w:rPr>
+        <w:t>o</w:t>
+      </w:r>
+      <w:r>
+        <w:rPr>
+          <w:rFonts w:cs="Times New Roman"/>
+        </w:rPr>
+        <w:t>n</w:t>
       </w:r>
       <w:r>
         <w:rPr>
@@ -8718,7 +8788,7 @@
     </w:p>
     <w:p>
       <w:pPr>
-        <w:ind w:left="567"/>
+        <w:ind w:left="1418"/>
         <w:rPr>
           <w:rFonts w:cs="Times New Roman"/>
           <w:bCs/>
@@ -8779,7 +8849,20 @@
         <w:rPr>
           <w:rFonts w:cs="Times New Roman"/>
         </w:rPr>
-        <w:t>En la fase de explotación el sondeo actúa como punto de afluencia del agua, donde el agua accede al interior del sondeo por los tramos filtrantes anteriormente descritos en el punto de construcción, para que posteriormente la bomba extraiga la misma hacia el exterior del sondeo mediante la tubería de impulsión.</w:t>
+        <w:t xml:space="preserve">En la fase de </w:t>
+      </w:r>
+      <w:r>
+        <w:rPr>
+          <w:rFonts w:cs="Times New Roman"/>
+          <w:u w:val="single"/>
+        </w:rPr>
+        <w:t>explotación</w:t>
+      </w:r>
+      <w:r>
+        <w:rPr>
+          <w:rFonts w:cs="Times New Roman"/>
+        </w:rPr>
+        <w:t xml:space="preserve"> el sondeo actúa como punto de afluencia del agua, donde el agua accede al interior del sondeo por los tramos filtrantes anteriormente descritos en el punto de construcción, para que posteriormente la bomba extraiga la misma hacia el exterior del sondeo mediante la tubería de impulsión.</w:t>
       </w:r>
     </w:p>
     <w:p>
@@ -37126,7 +37209,6 @@
   <w:style w:type="character" w:default="1" w:styleId="Fuentedeprrafopredeter">
     <w:name w:val="Default Paragraph Font"/>
     <w:uiPriority w:val="1"/>
-    <w:semiHidden/>
     <w:unhideWhenUsed/>
   </w:style>
   <w:style w:type="table" w:default="1" w:styleId="Tablanormal">

</xml_diff>

<commit_message>
alternativas arregladas y redaccion y formato de Consumo y Emplazamiento. Primeros intentos de Usos Actuales
</commit_message>
<xml_diff>
--- a/plantilla_EIA.docx
+++ b/plantilla_EIA.docx
@@ -6827,10 +6827,7 @@
         <w:t xml:space="preserve">m profundidad y </w:t>
       </w:r>
       <w:r>
-        <w:t xml:space="preserve">perforación de </w:t>
-      </w:r>
-      <w:r>
-        <w:t>{{</w:t>
+        <w:t>perforación de {{</w:t>
       </w:r>
       <w:proofErr w:type="spellStart"/>
       <w:proofErr w:type="gramStart"/>
@@ -8788,7 +8785,7 @@
     </w:p>
     <w:p>
       <w:pPr>
-        <w:ind w:left="1418"/>
+        <w:ind w:left="426"/>
         <w:rPr>
           <w:rFonts w:cs="Times New Roman"/>
           <w:bCs/>
@@ -9386,14 +9383,20 @@
         <w:rPr>
           <w:rFonts w:cs="Times New Roman"/>
         </w:rPr>
-        <w:t>{{</w:t>
+        <w:t>{</w:t>
+      </w:r>
+      <w:r>
+        <w:rPr>
+          <w:rFonts w:cs="Times New Roman"/>
+        </w:rPr>
+        <w:t>{</w:t>
       </w:r>
       <w:proofErr w:type="spellStart"/>
       <w:r>
         <w:rPr>
           <w:rFonts w:cs="Times New Roman"/>
         </w:rPr>
-        <w:t>alternativas_desc</w:t>
+        <w:t>PH_Alternativas_Desc</w:t>
       </w:r>
       <w:proofErr w:type="spellEnd"/>
       <w:r>
@@ -9427,7 +9430,7 @@
       </w:r>
       <w:proofErr w:type="spellStart"/>
       <w:r>
-        <w:t>alternativas_val</w:t>
+        <w:t>PH_Alternativas_Val</w:t>
       </w:r>
       <w:proofErr w:type="spellEnd"/>
       <w:r>
@@ -9447,17 +9450,12 @@
       <w:bookmarkEnd w:id="15"/>
     </w:p>
     <w:p>
-      <w:pPr>
-        <w:rPr>
-          <w:rFonts w:cs="Times New Roman"/>
-        </w:rPr>
-      </w:pPr>
       <w:r>
         <w:t>{{</w:t>
       </w:r>
       <w:proofErr w:type="spellStart"/>
       <w:r>
-        <w:t>alternativas_just</w:t>
+        <w:t>PH_Alternativas_Just</w:t>
       </w:r>
       <w:proofErr w:type="spellEnd"/>
       <w:r>
@@ -9828,7 +9826,21 @@
     </w:p>
     <w:p>
       <w:r>
-        <w:t>{{geología}}</w:t>
+        <w:t>{{</w:t>
+      </w:r>
+      <w:proofErr w:type="spellStart"/>
+      <w:r>
+        <w:t>geolog</w:t>
+      </w:r>
+      <w:r>
+        <w:t>I</w:t>
+      </w:r>
+      <w:r>
+        <w:t>a</w:t>
+      </w:r>
+      <w:proofErr w:type="spellEnd"/>
+      <w:r>
+        <w:t>}}</w:t>
       </w:r>
     </w:p>
     <w:p>
@@ -9854,746 +9866,88 @@
     <w:p>
       <w:pPr>
         <w:rPr>
-          <w:rFonts w:cs="Times New Roman"/>
-          <w:szCs w:val="24"/>
-        </w:rPr>
-      </w:pPr>
-      <w:r>
-        <w:rPr>
-          <w:rFonts w:cs="Times New Roman"/>
-          <w:szCs w:val="24"/>
-        </w:rPr>
-        <w:t xml:space="preserve">El término municipal de Carrascal del Obispo se localiza en las proximidades del espacio natural protegido LIC+ZEPA </w:t>
-      </w:r>
-      <w:proofErr w:type="spellStart"/>
-      <w:r>
-        <w:rPr>
-          <w:rFonts w:cs="Times New Roman"/>
-          <w:szCs w:val="24"/>
-        </w:rPr>
-        <w:t>Quilamas</w:t>
-      </w:r>
-      <w:proofErr w:type="spellEnd"/>
-      <w:r>
-        <w:rPr>
-          <w:rFonts w:cs="Times New Roman"/>
-          <w:szCs w:val="24"/>
-        </w:rPr>
-        <w:t>, incluido en la Red Natura 2000. Este espacio, de alto valor ecológico, forma parte de la Área de Conservación Prioritaria del Sistema Central-Sur de Salamanca y está caracterizado por una notable diversidad de hábitats y especies, tanto de flora como de fauna, muchos de ellos incluidos en los anexos de las Directivas Europeas</w:t>
-      </w:r>
-      <w:r>
-        <w:rPr>
-          <w:rFonts w:cs="Times New Roman"/>
-          <w:szCs w:val="24"/>
-        </w:rPr>
-        <w:t>.</w:t>
-      </w:r>
+          <w:u w:val="single"/>
+        </w:rPr>
+      </w:pPr>
+      <w:r>
+        <w:t>{{</w:t>
+      </w:r>
+      <w:r>
+        <w:t>4.3_Medio_biotico</w:t>
+      </w:r>
+      <w:r>
+        <w:t>}}</w:t>
+      </w:r>
+    </w:p>
+    <w:p>
+      <w:pPr>
+        <w:pStyle w:val="Ttulo2"/>
+      </w:pPr>
+      <w:bookmarkStart w:id="21" w:name="_Toc201420782"/>
+      <w:r>
+        <w:t>Medio perceptual</w:t>
+      </w:r>
+      <w:bookmarkEnd w:id="21"/>
     </w:p>
     <w:p>
       <w:pPr>
         <w:pStyle w:val="Ttulo3"/>
-        <w:rPr>
-          <w:rFonts w:cs="Times New Roman"/>
-        </w:rPr>
-      </w:pPr>
-      <w:bookmarkStart w:id="21" w:name="_Toc201420781"/>
-      <w:r>
-        <w:rPr>
-          <w:rFonts w:cs="Times New Roman"/>
-        </w:rPr>
-        <w:t xml:space="preserve">Vegetación </w:t>
-      </w:r>
-      <w:r>
-        <w:rPr>
-          <w:rFonts w:cs="Times New Roman"/>
-        </w:rPr>
-        <w:t>y fauna</w:t>
-      </w:r>
-      <w:bookmarkEnd w:id="21"/>
-    </w:p>
-    <w:p>
-      <w:r>
-        <w:t xml:space="preserve">Desde el punto de vista de la vegetación, predominan los hábitats de pastizal y matorral mediterráneo, que cubren aproximadamente la mitad de la superficie del espacio protegido. No obstante, los elementos de mayor valor ecológico se concentran en las formaciones forestales autóctonas, entre las que destacan los robledales </w:t>
-      </w:r>
-      <w:proofErr w:type="gramStart"/>
-      <w:r>
-        <w:t>galaico-portugueses</w:t>
-      </w:r>
-      <w:proofErr w:type="gramEnd"/>
-      <w:r>
-        <w:t xml:space="preserve"> de Quercus </w:t>
-      </w:r>
-      <w:proofErr w:type="spellStart"/>
-      <w:r>
-        <w:t>pyrenaica</w:t>
-      </w:r>
-      <w:proofErr w:type="spellEnd"/>
-      <w:r>
-        <w:t xml:space="preserve"> (9230), los bosques de castaño (</w:t>
-      </w:r>
-      <w:proofErr w:type="spellStart"/>
-      <w:r>
-        <w:t>Castanea</w:t>
-      </w:r>
-      <w:proofErr w:type="spellEnd"/>
-      <w:r>
-        <w:t xml:space="preserve"> sativa) (9260) y los encinares de Quercus </w:t>
-      </w:r>
-      <w:proofErr w:type="spellStart"/>
-      <w:r>
-        <w:t>ilex</w:t>
-      </w:r>
-      <w:proofErr w:type="spellEnd"/>
-      <w:r>
-        <w:t xml:space="preserve"> y Q. </w:t>
-      </w:r>
-      <w:proofErr w:type="spellStart"/>
-      <w:r>
-        <w:t>rotundifolia</w:t>
-      </w:r>
-      <w:proofErr w:type="spellEnd"/>
-      <w:r>
-        <w:t xml:space="preserve"> (9340). Estas formaciones se encuentran asociadas a una fauna característica que incluye especies protegidas como los coleópteros </w:t>
-      </w:r>
-      <w:proofErr w:type="spellStart"/>
-      <w:r>
-        <w:t>Lucanus</w:t>
-      </w:r>
-      <w:proofErr w:type="spellEnd"/>
-      <w:r>
-        <w:t xml:space="preserve"> </w:t>
-      </w:r>
-      <w:proofErr w:type="spellStart"/>
-      <w:r>
-        <w:t>cervus</w:t>
-      </w:r>
-      <w:proofErr w:type="spellEnd"/>
-      <w:r>
-        <w:t xml:space="preserve"> y </w:t>
-      </w:r>
-      <w:proofErr w:type="spellStart"/>
-      <w:r>
-        <w:t>Cerambyx</w:t>
-      </w:r>
-      <w:proofErr w:type="spellEnd"/>
-      <w:r>
-        <w:t xml:space="preserve"> cerdo, así como quirópteros forestales como el murciélago de bosque (</w:t>
-      </w:r>
-      <w:proofErr w:type="spellStart"/>
-      <w:r>
-        <w:t>Barbastella</w:t>
-      </w:r>
-      <w:proofErr w:type="spellEnd"/>
-      <w:r>
-        <w:t xml:space="preserve"> </w:t>
-      </w:r>
-      <w:proofErr w:type="spellStart"/>
-      <w:r>
-        <w:t>barbastellus</w:t>
-      </w:r>
-      <w:proofErr w:type="spellEnd"/>
-      <w:r>
-        <w:t>).</w:t>
-      </w:r>
-    </w:p>
-    <w:p>
-      <w:r>
-        <w:t xml:space="preserve">En el sotobosque de los castañares y melojares maduros se desarrollan comunidades de </w:t>
-      </w:r>
-      <w:proofErr w:type="spellStart"/>
-      <w:r>
-        <w:t>megaforbios</w:t>
-      </w:r>
-      <w:proofErr w:type="spellEnd"/>
-      <w:r>
-        <w:t xml:space="preserve"> con alto interés florístico, acompañadas de especies como </w:t>
-      </w:r>
-      <w:proofErr w:type="spellStart"/>
-      <w:r>
-        <w:t>Veronica</w:t>
-      </w:r>
-      <w:proofErr w:type="spellEnd"/>
-      <w:r>
-        <w:t xml:space="preserve"> </w:t>
-      </w:r>
-      <w:proofErr w:type="spellStart"/>
-      <w:r>
-        <w:t>micrantha</w:t>
-      </w:r>
-      <w:proofErr w:type="spellEnd"/>
-      <w:r>
-        <w:t xml:space="preserve">. En las zonas húmedas y márgenes fluviales, en particular a lo largo de los ríos </w:t>
-      </w:r>
-      <w:proofErr w:type="spellStart"/>
-      <w:r>
-        <w:t>Quilamas</w:t>
-      </w:r>
-      <w:proofErr w:type="spellEnd"/>
-      <w:r>
-        <w:t xml:space="preserve"> y Alagón, se conservan excelentes representaciones del *hábitat prioritario 91E0 de bosques aluviales de </w:t>
-      </w:r>
-      <w:proofErr w:type="spellStart"/>
-      <w:r>
-        <w:t>Alnus</w:t>
-      </w:r>
-      <w:proofErr w:type="spellEnd"/>
-      <w:r>
-        <w:t xml:space="preserve"> glutinosa y </w:t>
-      </w:r>
-      <w:proofErr w:type="spellStart"/>
-      <w:r>
-        <w:t>Fraxinus</w:t>
-      </w:r>
-      <w:proofErr w:type="spellEnd"/>
-      <w:r>
-        <w:t xml:space="preserve"> </w:t>
-      </w:r>
-      <w:proofErr w:type="spellStart"/>
-      <w:r>
-        <w:t>excelsior</w:t>
-      </w:r>
-      <w:proofErr w:type="spellEnd"/>
-      <w:r>
-        <w:t>**, que mantienen un excelente estado de conservación.</w:t>
-      </w:r>
-    </w:p>
-    <w:p>
-      <w:r>
-        <w:t xml:space="preserve">Estos cauces fluviales albergan también especies de fauna de notable interés, como los odonatos </w:t>
-      </w:r>
-      <w:proofErr w:type="spellStart"/>
-      <w:r>
-        <w:t>Gomphus</w:t>
-      </w:r>
-      <w:proofErr w:type="spellEnd"/>
-      <w:r>
-        <w:t xml:space="preserve"> </w:t>
-      </w:r>
-      <w:proofErr w:type="spellStart"/>
-      <w:r>
-        <w:t>graslinii</w:t>
-      </w:r>
-      <w:proofErr w:type="spellEnd"/>
-      <w:r>
-        <w:t xml:space="preserve"> y </w:t>
-      </w:r>
-      <w:proofErr w:type="spellStart"/>
-      <w:r>
-        <w:t>Oxygastra</w:t>
-      </w:r>
-      <w:proofErr w:type="spellEnd"/>
-      <w:r>
-        <w:t xml:space="preserve"> </w:t>
-      </w:r>
-      <w:proofErr w:type="spellStart"/>
-      <w:r>
-        <w:t>curtisii</w:t>
-      </w:r>
-      <w:proofErr w:type="spellEnd"/>
-      <w:r>
-        <w:t>, la boga de río (</w:t>
-      </w:r>
-      <w:proofErr w:type="spellStart"/>
-      <w:r>
-        <w:t>Pseudochondrostoma</w:t>
-      </w:r>
-      <w:proofErr w:type="spellEnd"/>
-      <w:r>
-        <w:t xml:space="preserve"> </w:t>
-      </w:r>
-      <w:proofErr w:type="spellStart"/>
-      <w:r>
-        <w:t>polylepis</w:t>
-      </w:r>
-      <w:proofErr w:type="spellEnd"/>
-      <w:r>
-        <w:t>) o el galápago leproso (</w:t>
-      </w:r>
-      <w:proofErr w:type="spellStart"/>
-      <w:r>
-        <w:t>Mauremys</w:t>
-      </w:r>
-      <w:proofErr w:type="spellEnd"/>
-      <w:r>
-        <w:t xml:space="preserve"> leprosa). En los matorrales mediterráneos se encuentran brezales secos europeos (4030) y otras especies de interés como el madroño (</w:t>
-      </w:r>
-      <w:proofErr w:type="spellStart"/>
-      <w:r>
-        <w:t>Arbutus</w:t>
-      </w:r>
-      <w:proofErr w:type="spellEnd"/>
-      <w:r>
-        <w:t xml:space="preserve"> </w:t>
-      </w:r>
-      <w:proofErr w:type="spellStart"/>
-      <w:r>
-        <w:t>unedo</w:t>
-      </w:r>
-      <w:proofErr w:type="spellEnd"/>
-      <w:r>
-        <w:t>), que incrementan la biodiversidad de estas comunidades.</w:t>
-      </w:r>
-    </w:p>
-    <w:p>
-      <w:r>
-        <w:t xml:space="preserve">Los mosaicos de prados y pastos de piedemonte, </w:t>
-      </w:r>
-      <w:proofErr w:type="spellStart"/>
-      <w:r>
-        <w:t>vallicares</w:t>
-      </w:r>
-      <w:proofErr w:type="spellEnd"/>
-      <w:r>
-        <w:t xml:space="preserve"> y juncales cumplen un papel relevante en la conservación de especies de pequeño mamífero amenazado como el topillo de Cabrera (</w:t>
-      </w:r>
-      <w:proofErr w:type="spellStart"/>
-      <w:r>
-        <w:t>Microtus</w:t>
-      </w:r>
-      <w:proofErr w:type="spellEnd"/>
-      <w:r>
-        <w:t xml:space="preserve"> </w:t>
-      </w:r>
-      <w:proofErr w:type="spellStart"/>
-      <w:r>
-        <w:t>cabrerae</w:t>
-      </w:r>
-      <w:proofErr w:type="spellEnd"/>
-      <w:r>
-        <w:t>). En cuanto a los vertebrados protegidos, se ha confirmado la presencia de varias especies de quirópteros incluidas en el anexo IV de la Directiva Hábitats, como el nóctulo grande (</w:t>
-      </w:r>
-      <w:proofErr w:type="spellStart"/>
-      <w:r>
-        <w:t>Nyctalus</w:t>
-      </w:r>
-      <w:proofErr w:type="spellEnd"/>
-      <w:r>
-        <w:t xml:space="preserve"> </w:t>
-      </w:r>
-      <w:proofErr w:type="spellStart"/>
-      <w:r>
-        <w:t>lasiopterus</w:t>
-      </w:r>
-      <w:proofErr w:type="spellEnd"/>
-      <w:r>
-        <w:t>) y el murciélago ratonero bigotudo (</w:t>
-      </w:r>
-      <w:proofErr w:type="spellStart"/>
-      <w:r>
-        <w:t>Myotis</w:t>
-      </w:r>
-      <w:proofErr w:type="spellEnd"/>
-      <w:r>
-        <w:t xml:space="preserve"> </w:t>
-      </w:r>
-      <w:proofErr w:type="spellStart"/>
-      <w:r>
-        <w:t>mystacinus</w:t>
-      </w:r>
-      <w:proofErr w:type="spellEnd"/>
-      <w:r>
-        <w:t xml:space="preserve">), así como la rana patilarga (Rana </w:t>
-      </w:r>
-      <w:proofErr w:type="spellStart"/>
-      <w:r>
-        <w:t>iberica</w:t>
-      </w:r>
-      <w:proofErr w:type="spellEnd"/>
-      <w:r>
-        <w:t>) en tramos fluviales.</w:t>
-      </w:r>
-    </w:p>
-    <w:p>
-      <w:r>
-        <w:t xml:space="preserve">En lo relativo a la flora, este espacio alberga un importante número de especies protegidas, amenazadas, endémicas o con interés biogeográfico especial. Además de las </w:t>
-      </w:r>
-      <w:r>
-        <w:lastRenderedPageBreak/>
-        <w:t>especies recogidas en los anexos II y IV de la Directiva Hábitats, también se incluyen otras protegidas por normativa nacional, regional o incluidas en listas rojas. Por este motivo, se consideran especialmente relevantes especies como Atropa bella-</w:t>
-      </w:r>
-      <w:proofErr w:type="spellStart"/>
-      <w:r>
-        <w:t>donna</w:t>
-      </w:r>
-      <w:proofErr w:type="spellEnd"/>
-      <w:r>
-        <w:t xml:space="preserve">, </w:t>
-      </w:r>
-      <w:proofErr w:type="spellStart"/>
-      <w:r>
-        <w:t>Epipactis</w:t>
-      </w:r>
-      <w:proofErr w:type="spellEnd"/>
-      <w:r>
-        <w:t xml:space="preserve"> </w:t>
-      </w:r>
-      <w:proofErr w:type="spellStart"/>
-      <w:r>
-        <w:t>fageticola</w:t>
-      </w:r>
-      <w:proofErr w:type="spellEnd"/>
-      <w:r>
-        <w:t xml:space="preserve">, </w:t>
-      </w:r>
-      <w:proofErr w:type="spellStart"/>
-      <w:r>
-        <w:t>Epipactis</w:t>
-      </w:r>
-      <w:proofErr w:type="spellEnd"/>
-      <w:r>
-        <w:t xml:space="preserve"> </w:t>
-      </w:r>
-      <w:proofErr w:type="spellStart"/>
-      <w:r>
-        <w:t>tremolsii</w:t>
-      </w:r>
-      <w:proofErr w:type="spellEnd"/>
-      <w:r>
-        <w:t xml:space="preserve">, Erica </w:t>
-      </w:r>
-      <w:proofErr w:type="spellStart"/>
-      <w:r>
-        <w:t>lusitanica</w:t>
-      </w:r>
-      <w:proofErr w:type="spellEnd"/>
-      <w:r>
-        <w:t xml:space="preserve"> y </w:t>
-      </w:r>
-      <w:proofErr w:type="spellStart"/>
-      <w:r>
-        <w:t>Nepeta</w:t>
-      </w:r>
-      <w:proofErr w:type="spellEnd"/>
-      <w:r>
-        <w:t xml:space="preserve"> </w:t>
-      </w:r>
-      <w:proofErr w:type="spellStart"/>
-      <w:r>
-        <w:t>multibracteata</w:t>
-      </w:r>
-      <w:proofErr w:type="spellEnd"/>
-      <w:r>
-        <w:t xml:space="preserve">, así como otras que, además de figurar en la normativa autonómica, están incluidas en otras figuras de protección como </w:t>
-      </w:r>
-      <w:proofErr w:type="spellStart"/>
-      <w:r>
-        <w:t>Aconitum</w:t>
-      </w:r>
-      <w:proofErr w:type="spellEnd"/>
-      <w:r>
-        <w:t xml:space="preserve"> </w:t>
-      </w:r>
-      <w:proofErr w:type="spellStart"/>
-      <w:r>
-        <w:t>napellus</w:t>
-      </w:r>
-      <w:proofErr w:type="spellEnd"/>
-      <w:r>
-        <w:t xml:space="preserve"> </w:t>
-      </w:r>
-      <w:proofErr w:type="spellStart"/>
-      <w:r>
-        <w:t>subsp</w:t>
-      </w:r>
-      <w:proofErr w:type="spellEnd"/>
-      <w:r>
-        <w:t xml:space="preserve">. </w:t>
-      </w:r>
-      <w:proofErr w:type="spellStart"/>
-      <w:r>
-        <w:t>castellanum</w:t>
-      </w:r>
-      <w:proofErr w:type="spellEnd"/>
-      <w:r>
-        <w:t xml:space="preserve">, </w:t>
-      </w:r>
-      <w:proofErr w:type="spellStart"/>
-      <w:r>
-        <w:t>Delphinium</w:t>
-      </w:r>
-      <w:proofErr w:type="spellEnd"/>
-      <w:r>
-        <w:t xml:space="preserve"> </w:t>
-      </w:r>
-      <w:proofErr w:type="spellStart"/>
-      <w:r>
-        <w:t>fissum</w:t>
-      </w:r>
-      <w:proofErr w:type="spellEnd"/>
-      <w:r>
-        <w:t xml:space="preserve"> </w:t>
-      </w:r>
-      <w:proofErr w:type="spellStart"/>
-      <w:r>
-        <w:t>subsp</w:t>
-      </w:r>
-      <w:proofErr w:type="spellEnd"/>
-      <w:r>
-        <w:t xml:space="preserve">. </w:t>
-      </w:r>
-      <w:proofErr w:type="spellStart"/>
-      <w:r>
-        <w:t>sordidum</w:t>
-      </w:r>
-      <w:proofErr w:type="spellEnd"/>
-      <w:r>
-        <w:t xml:space="preserve">, </w:t>
-      </w:r>
-      <w:proofErr w:type="spellStart"/>
-      <w:r>
-        <w:t>Leuzea</w:t>
-      </w:r>
-      <w:proofErr w:type="spellEnd"/>
-      <w:r>
-        <w:t xml:space="preserve"> </w:t>
-      </w:r>
-      <w:proofErr w:type="spellStart"/>
-      <w:r>
-        <w:t>rhaponticoides</w:t>
-      </w:r>
-      <w:proofErr w:type="spellEnd"/>
-      <w:r>
-        <w:t xml:space="preserve">, </w:t>
-      </w:r>
-      <w:proofErr w:type="spellStart"/>
-      <w:r>
-        <w:t>Narcissus</w:t>
-      </w:r>
-      <w:proofErr w:type="spellEnd"/>
-      <w:r>
-        <w:t xml:space="preserve"> </w:t>
-      </w:r>
-      <w:proofErr w:type="spellStart"/>
-      <w:r>
-        <w:t>pseudonarcissus</w:t>
-      </w:r>
-      <w:proofErr w:type="spellEnd"/>
-      <w:r>
-        <w:t xml:space="preserve"> </w:t>
-      </w:r>
-      <w:proofErr w:type="spellStart"/>
-      <w:r>
-        <w:t>subsp</w:t>
-      </w:r>
-      <w:proofErr w:type="spellEnd"/>
-      <w:r>
-        <w:t xml:space="preserve">. </w:t>
-      </w:r>
-      <w:proofErr w:type="spellStart"/>
-      <w:r>
-        <w:t>portensis</w:t>
-      </w:r>
-      <w:proofErr w:type="spellEnd"/>
-      <w:r>
-        <w:t xml:space="preserve">, </w:t>
-      </w:r>
-      <w:proofErr w:type="spellStart"/>
-      <w:r>
-        <w:t>Paradisea</w:t>
-      </w:r>
-      <w:proofErr w:type="spellEnd"/>
-      <w:r>
-        <w:t xml:space="preserve"> </w:t>
-      </w:r>
-      <w:proofErr w:type="spellStart"/>
-      <w:r>
-        <w:t>lusitanica</w:t>
-      </w:r>
-      <w:proofErr w:type="spellEnd"/>
-      <w:r>
-        <w:t xml:space="preserve"> y </w:t>
-      </w:r>
-      <w:proofErr w:type="spellStart"/>
-      <w:r>
-        <w:t>Ruscus</w:t>
-      </w:r>
-      <w:proofErr w:type="spellEnd"/>
-      <w:r>
-        <w:t xml:space="preserve"> </w:t>
-      </w:r>
-      <w:proofErr w:type="spellStart"/>
-      <w:r>
-        <w:t>aculeatus</w:t>
-      </w:r>
-      <w:proofErr w:type="spellEnd"/>
-      <w:r>
-        <w:t>.</w:t>
-      </w:r>
-    </w:p>
-    <w:p>
-      <w:r>
-        <w:t xml:space="preserve">En conjunto, la ZEPA y LIC </w:t>
-      </w:r>
-      <w:proofErr w:type="spellStart"/>
-      <w:r>
-        <w:t>Quilamas</w:t>
-      </w:r>
-      <w:proofErr w:type="spellEnd"/>
-      <w:r>
-        <w:t xml:space="preserve"> representa un enclave de elevado valor ecológico, cuya proximidad justifica una especial precaución en la ejecución de cualquier actuación en sus inmediaciones, aun cuando el proyecto no se sitúe directamente dentro de sus límites.</w:t>
+      </w:pPr>
+      <w:bookmarkStart w:id="22" w:name="_Toc201420783"/>
+      <w:r>
+        <w:t>El paisaje</w:t>
+      </w:r>
+      <w:bookmarkEnd w:id="22"/>
+    </w:p>
+    <w:p>
+      <w:r>
+        <w:t>{{</w:t>
+      </w:r>
+      <w:r>
+        <w:t>4.4_Medio_perceptual</w:t>
+      </w:r>
+      <w:r>
+        <w:t>}}</w:t>
       </w:r>
     </w:p>
     <w:p>
       <w:pPr>
         <w:pStyle w:val="Ttulo2"/>
       </w:pPr>
-      <w:bookmarkStart w:id="22" w:name="_Toc201420782"/>
-      <w:r>
-        <w:t>Medio perceptual</w:t>
-      </w:r>
-      <w:bookmarkEnd w:id="22"/>
+      <w:bookmarkStart w:id="23" w:name="_Toc201420784"/>
+      <w:r>
+        <w:t>Medio socio econó</w:t>
+      </w:r>
+      <w:r>
+        <w:t>mico</w:t>
+      </w:r>
+      <w:bookmarkEnd w:id="23"/>
+    </w:p>
+    <w:p>
+      <w:pPr>
+        <w:rPr>
+          <w:u w:val="single"/>
+        </w:rPr>
+      </w:pPr>
+      <w:r>
+        <w:t>{{</w:t>
+      </w:r>
+      <w:r>
+        <w:t>4.5_Medio_socioeconomico</w:t>
+      </w:r>
+      <w:r>
+        <w:t>}}</w:t>
+      </w:r>
     </w:p>
     <w:p>
       <w:pPr>
         <w:pStyle w:val="Ttulo3"/>
       </w:pPr>
-      <w:bookmarkStart w:id="23" w:name="_Toc201420783"/>
-      <w:r>
-        <w:t>El paisaje</w:t>
-      </w:r>
-      <w:bookmarkEnd w:id="23"/>
-    </w:p>
-    <w:p>
-      <w:r>
-        <w:t>“El paisaje puede ser considerado como la manifestación formal de la relación sensible de los individuos y de las sociedades en el espacio y en el tiempo con un territorio más o menos intensamente modelado por lo factores sociales, económicos y culturales. El paisaje es así el resultado de</w:t>
-      </w:r>
-      <w:r>
-        <w:t xml:space="preserve"> </w:t>
-      </w:r>
-      <w:r>
-        <w:t>la combinación de los aspectos naturales, culturales, históricos, funcionales y visuales.”</w:t>
-      </w:r>
-    </w:p>
-    <w:p>
-      <w:r>
-        <w:t xml:space="preserve">En el espacio existe una alta representación de contrastes, tanto en vegetación como en geomorfología, donde destacan las formaciones de rebollo que caracterizan un ambiente marcadamente atlántico, mientras que en las solanas y los valles se encuentra un ambiente marcadamente mediterráneo con una vegetación típicamente mediterránea de brezales (Erica </w:t>
-      </w:r>
-      <w:proofErr w:type="spellStart"/>
-      <w:r>
-        <w:t>spp</w:t>
-      </w:r>
-      <w:proofErr w:type="spellEnd"/>
-      <w:r>
-        <w:t>.), jarales (</w:t>
-      </w:r>
-      <w:proofErr w:type="spellStart"/>
-      <w:r>
-        <w:t>Cistus</w:t>
-      </w:r>
-      <w:proofErr w:type="spellEnd"/>
-      <w:r>
-        <w:t xml:space="preserve"> </w:t>
-      </w:r>
-      <w:proofErr w:type="spellStart"/>
-      <w:r>
-        <w:t>spp</w:t>
-      </w:r>
-      <w:proofErr w:type="spellEnd"/>
-      <w:r>
-        <w:t xml:space="preserve">.), encinas (Quercus </w:t>
-      </w:r>
-      <w:proofErr w:type="spellStart"/>
-      <w:r>
-        <w:t>rotundifolia</w:t>
-      </w:r>
-      <w:proofErr w:type="spellEnd"/>
-      <w:r>
-        <w:t xml:space="preserve">), alcornoques (Quercus </w:t>
-      </w:r>
-      <w:proofErr w:type="spellStart"/>
-      <w:r>
-        <w:t>suber</w:t>
-      </w:r>
-      <w:proofErr w:type="spellEnd"/>
-      <w:r>
-        <w:t>) enebros (</w:t>
-      </w:r>
-      <w:proofErr w:type="spellStart"/>
-      <w:r>
-        <w:t>Juniperus</w:t>
-      </w:r>
-      <w:proofErr w:type="spellEnd"/>
-      <w:r>
-        <w:t xml:space="preserve"> </w:t>
-      </w:r>
-      <w:proofErr w:type="spellStart"/>
-      <w:r>
-        <w:t>oxycedrus</w:t>
-      </w:r>
-      <w:proofErr w:type="spellEnd"/>
-      <w:r>
-        <w:t>) y madroños (</w:t>
-      </w:r>
-      <w:proofErr w:type="spellStart"/>
-      <w:r>
-        <w:t>Arbutus</w:t>
-      </w:r>
-      <w:proofErr w:type="spellEnd"/>
-      <w:r>
-        <w:t xml:space="preserve"> </w:t>
-      </w:r>
-      <w:proofErr w:type="spellStart"/>
-      <w:r>
-        <w:t>unedo</w:t>
-      </w:r>
-      <w:proofErr w:type="spellEnd"/>
-      <w:r>
-        <w:t>), así como forestaciones de pino negral (</w:t>
-      </w:r>
-      <w:proofErr w:type="spellStart"/>
-      <w:r>
-        <w:t>Pinus</w:t>
-      </w:r>
-      <w:proofErr w:type="spellEnd"/>
-      <w:r>
-        <w:t xml:space="preserve"> </w:t>
-      </w:r>
-      <w:proofErr w:type="spellStart"/>
-      <w:r>
-        <w:t>pinaster</w:t>
-      </w:r>
-      <w:proofErr w:type="spellEnd"/>
-      <w:r>
-        <w:t xml:space="preserve">). A su vez, en las zonas altas del interior de </w:t>
-      </w:r>
-      <w:proofErr w:type="spellStart"/>
-      <w:r>
-        <w:t>Quilamas</w:t>
-      </w:r>
-      <w:proofErr w:type="spellEnd"/>
-      <w:r>
-        <w:t xml:space="preserve"> existen formaciones de pastizal en buen estado de conservación.</w:t>
-      </w:r>
-    </w:p>
-    <w:p>
-      <w:pPr>
-        <w:rPr>
-          <w:highlight w:val="yellow"/>
-        </w:rPr>
-      </w:pPr>
-    </w:p>
-    <w:p>
-      <w:pPr>
-        <w:pStyle w:val="Ttulo2"/>
-      </w:pPr>
-      <w:bookmarkStart w:id="24" w:name="_Toc201420784"/>
-      <w:r>
-        <w:t>Medio socio econó</w:t>
-      </w:r>
-      <w:r>
-        <w:t>mico</w:t>
+      <w:bookmarkStart w:id="24" w:name="_Toc201420785"/>
+      <w:r>
+        <w:t>Elementos de interés en Suelo Rústico.</w:t>
       </w:r>
       <w:bookmarkEnd w:id="24"/>
-    </w:p>
-    <w:p>
-      <w:pPr>
-        <w:pStyle w:val="Ttulo3"/>
-      </w:pPr>
-      <w:bookmarkStart w:id="25" w:name="_Toc201420785"/>
-      <w:r>
-        <w:t>Elementos de interés en Suelo Rústico.</w:t>
-      </w:r>
-      <w:bookmarkEnd w:id="25"/>
       <w:r>
         <w:t xml:space="preserve"> </w:t>
       </w:r>
@@ -10643,8 +9997,8 @@
         <w:pStyle w:val="Ttulo1"/>
         <w:ind w:left="0" w:firstLine="0"/>
       </w:pPr>
-      <w:bookmarkStart w:id="26" w:name="_Toc14806450"/>
-      <w:bookmarkStart w:id="27" w:name="_Toc201420786"/>
+      <w:bookmarkStart w:id="25" w:name="_Toc14806450"/>
+      <w:bookmarkStart w:id="26" w:name="_Toc201420786"/>
       <w:r>
         <w:lastRenderedPageBreak/>
         <w:t xml:space="preserve">Identificación </w:t>
@@ -10658,11 +10012,11 @@
       <w:r>
         <w:t>del proyecto en el medio ambiente</w:t>
       </w:r>
+      <w:bookmarkEnd w:id="25"/>
+      <w:r>
+        <w:t>.</w:t>
+      </w:r>
       <w:bookmarkEnd w:id="26"/>
-      <w:r>
-        <w:t>.</w:t>
-      </w:r>
-      <w:bookmarkEnd w:id="27"/>
     </w:p>
     <w:p>
       <w:r>
@@ -11266,8 +10620,8 @@
         <w:pStyle w:val="Ttulo1"/>
         <w:ind w:left="0" w:firstLine="0"/>
       </w:pPr>
-      <w:bookmarkStart w:id="28" w:name="_Toc14806451"/>
-      <w:bookmarkStart w:id="29" w:name="_Toc201420787"/>
+      <w:bookmarkStart w:id="27" w:name="_Toc14806451"/>
+      <w:bookmarkStart w:id="28" w:name="_Toc201420787"/>
       <w:r>
         <w:lastRenderedPageBreak/>
         <w:t xml:space="preserve">Descripción y evaluación </w:t>
@@ -11278,8 +10632,8 @@
       <w:r>
         <w:t>efectos significativos del proyecto en el medio ambiente</w:t>
       </w:r>
+      <w:bookmarkEnd w:id="27"/>
       <w:bookmarkEnd w:id="28"/>
-      <w:bookmarkEnd w:id="29"/>
     </w:p>
     <w:p>
       <w:r>
@@ -11678,25 +11032,25 @@
       <w:pPr>
         <w:pStyle w:val="Ttulo2"/>
       </w:pPr>
-      <w:bookmarkStart w:id="30" w:name="_Toc14806452"/>
-      <w:bookmarkStart w:id="31" w:name="_Toc201420788"/>
+      <w:bookmarkStart w:id="29" w:name="_Toc14806452"/>
+      <w:bookmarkStart w:id="30" w:name="_Toc201420788"/>
       <w:r>
         <w:t>Fase de construcción:</w:t>
       </w:r>
+      <w:bookmarkEnd w:id="29"/>
       <w:bookmarkEnd w:id="30"/>
+    </w:p>
+    <w:p>
+      <w:pPr>
+        <w:pStyle w:val="Ttulo3"/>
+      </w:pPr>
+      <w:bookmarkStart w:id="31" w:name="_Toc14806453"/>
+      <w:bookmarkStart w:id="32" w:name="_Toc201420789"/>
+      <w:r>
+        <w:t>Aire</w:t>
+      </w:r>
       <w:bookmarkEnd w:id="31"/>
-    </w:p>
-    <w:p>
-      <w:pPr>
-        <w:pStyle w:val="Ttulo3"/>
-      </w:pPr>
-      <w:bookmarkStart w:id="32" w:name="_Toc14806453"/>
-      <w:bookmarkStart w:id="33" w:name="_Toc201420789"/>
-      <w:r>
-        <w:t>Aire</w:t>
-      </w:r>
       <w:bookmarkEnd w:id="32"/>
-      <w:bookmarkEnd w:id="33"/>
     </w:p>
     <w:p>
       <w:pPr>
@@ -11796,36 +11150,36 @@
       <w:pPr>
         <w:pStyle w:val="Ttulo3"/>
       </w:pPr>
-      <w:bookmarkStart w:id="34" w:name="_Toc14806454"/>
-      <w:bookmarkStart w:id="35" w:name="_Toc201420790"/>
+      <w:bookmarkStart w:id="33" w:name="_Toc14806454"/>
+      <w:bookmarkStart w:id="34" w:name="_Toc201420790"/>
       <w:r>
         <w:t>Suelo</w:t>
       </w:r>
+      <w:bookmarkEnd w:id="33"/>
       <w:bookmarkEnd w:id="34"/>
+    </w:p>
+    <w:p>
+      <w:r>
+        <w:t>Contaminación por vertidos en fase de obra. En la fase de obra existe el riesgo de posibles vertidos esporádicos de aceites lubricantes de la maquinaria necesaria para realizar la obra, teniendo en cuenta las pequeñas dimensiones que tiene el proyecto y la maquinaria necesaria para realizar las obras el impacto ambiental no sería muy grave, aun así, se aplican medidas preventivas para evitar esto, y medidas correctoras si fuese necesario</w:t>
+      </w:r>
+      <w:r>
+        <w:t>, como la descontaminación del suelo efectuada por empresa autorizada en caso de vertido accidental</w:t>
+      </w:r>
+      <w:r>
+        <w:t>. Este efecto sería negativo sobre el medio, directo, no sinérgico, permanente y recuperable, el efecto desaparecería con el tiempo. El dictamen y valoración del impacto es admisible y moderado con el medio.</w:t>
+      </w:r>
+    </w:p>
+    <w:p>
+      <w:pPr>
+        <w:pStyle w:val="Ttulo3"/>
+      </w:pPr>
+      <w:bookmarkStart w:id="35" w:name="_Toc14806455"/>
+      <w:bookmarkStart w:id="36" w:name="_Toc201420791"/>
+      <w:r>
+        <w:t>Agua</w:t>
+      </w:r>
       <w:bookmarkEnd w:id="35"/>
-    </w:p>
-    <w:p>
-      <w:r>
-        <w:t>Contaminación por vertidos en fase de obra. En la fase de obra existe el riesgo de posibles vertidos esporádicos de aceites lubricantes de la maquinaria necesaria para realizar la obra, teniendo en cuenta las pequeñas dimensiones que tiene el proyecto y la maquinaria necesaria para realizar las obras el impacto ambiental no sería muy grave, aun así, se aplican medidas preventivas para evitar esto, y medidas correctoras si fuese necesario</w:t>
-      </w:r>
-      <w:r>
-        <w:t>, como la descontaminación del suelo efectuada por empresa autorizada en caso de vertido accidental</w:t>
-      </w:r>
-      <w:r>
-        <w:t>. Este efecto sería negativo sobre el medio, directo, no sinérgico, permanente y recuperable, el efecto desaparecería con el tiempo. El dictamen y valoración del impacto es admisible y moderado con el medio.</w:t>
-      </w:r>
-    </w:p>
-    <w:p>
-      <w:pPr>
-        <w:pStyle w:val="Ttulo3"/>
-      </w:pPr>
-      <w:bookmarkStart w:id="36" w:name="_Toc14806455"/>
-      <w:bookmarkStart w:id="37" w:name="_Toc201420791"/>
-      <w:r>
-        <w:t>Agua</w:t>
-      </w:r>
       <w:bookmarkEnd w:id="36"/>
-      <w:bookmarkEnd w:id="37"/>
     </w:p>
     <w:p>
       <w:pPr>
@@ -11852,116 +11206,116 @@
       <w:pPr>
         <w:pStyle w:val="Ttulo3"/>
       </w:pPr>
-      <w:bookmarkStart w:id="38" w:name="_Toc14806456"/>
-      <w:bookmarkStart w:id="39" w:name="_Toc201420792"/>
+      <w:bookmarkStart w:id="37" w:name="_Toc14806456"/>
+      <w:bookmarkStart w:id="38" w:name="_Toc201420792"/>
       <w:r>
         <w:lastRenderedPageBreak/>
         <w:t>Flora</w:t>
       </w:r>
+      <w:bookmarkEnd w:id="37"/>
       <w:bookmarkEnd w:id="38"/>
+    </w:p>
+    <w:p>
+      <w:r>
+        <w:t>Cualquier tipo de obra, por insignificante que sea</w:t>
+      </w:r>
+      <w:r>
+        <w:t>,</w:t>
+      </w:r>
+      <w:r>
+        <w:t xml:space="preserve"> afectará a la cubierta vegetal, en este caso la acción de</w:t>
+      </w:r>
+      <w:r>
+        <w:t xml:space="preserve"> ejecución del </w:t>
+      </w:r>
+      <w:r>
+        <w:t>sondeo</w:t>
+      </w:r>
+      <w:r>
+        <w:t xml:space="preserve"> producirá un efecto negativo sobre la flora de la parcela, al igual que lo es el paso de la maquinaria necesaria para realizar las obras, este se caracterizará como negativo y directo; de carácter temporal porque en cuanto acaben las obras se volverá a su estado natural y por lo tanto recuperable y reversible. El dictamen y valoración para este efecto es admisible y compatible con el medio.</w:t>
+      </w:r>
+    </w:p>
+    <w:p>
+      <w:pPr>
+        <w:pStyle w:val="Ttulo3"/>
+      </w:pPr>
+      <w:bookmarkStart w:id="39" w:name="_Toc14806457"/>
+      <w:bookmarkStart w:id="40" w:name="_Toc201420793"/>
+      <w:r>
+        <w:t>Fauna</w:t>
+      </w:r>
       <w:bookmarkEnd w:id="39"/>
-    </w:p>
-    <w:p>
-      <w:r>
-        <w:t>Cualquier tipo de obra, por insignificante que sea</w:t>
-      </w:r>
-      <w:r>
-        <w:t>,</w:t>
-      </w:r>
-      <w:r>
-        <w:t xml:space="preserve"> afectará a la cubierta vegetal, en este caso la acción de</w:t>
-      </w:r>
-      <w:r>
-        <w:t xml:space="preserve"> ejecución del </w:t>
-      </w:r>
-      <w:r>
-        <w:t>sondeo</w:t>
-      </w:r>
-      <w:r>
-        <w:t xml:space="preserve"> producirá un efecto negativo sobre la flora de la parcela, al igual que lo es el paso de la maquinaria necesaria para realizar las obras, este se caracterizará como negativo y directo; de carácter temporal porque en cuanto acaben las obras se volverá a su estado natural y por lo tanto recuperable y reversible. El dictamen y valoración para este efecto es admisible y compatible con el medio.</w:t>
+      <w:bookmarkEnd w:id="40"/>
+    </w:p>
+    <w:p>
+      <w:r>
+        <w:t>La fase de construcción sobre la fauna puede tener un efecto negativo con alteraciones en las pautas de comportamiento, causadas por el paso de maquinaria y ruidos, este efecto es localizado, recuperable y reversible, por lo que se realiza un dictamen y valoración como admisible y compatible con el medio.</w:t>
       </w:r>
     </w:p>
     <w:p>
       <w:pPr>
         <w:pStyle w:val="Ttulo3"/>
-      </w:pPr>
-      <w:bookmarkStart w:id="40" w:name="_Toc14806457"/>
-      <w:bookmarkStart w:id="41" w:name="_Toc201420793"/>
-      <w:r>
-        <w:t>Fauna</w:t>
-      </w:r>
-      <w:bookmarkEnd w:id="40"/>
+        <w:rPr>
+          <w:szCs w:val="22"/>
+        </w:rPr>
+      </w:pPr>
+      <w:bookmarkStart w:id="41" w:name="_Toc14806458"/>
+      <w:bookmarkStart w:id="42" w:name="_Toc201420794"/>
+      <w:r>
+        <w:t>Paisaje</w:t>
+      </w:r>
       <w:bookmarkEnd w:id="41"/>
-    </w:p>
-    <w:p>
-      <w:r>
-        <w:t>La fase de construcción sobre la fauna puede tener un efecto negativo con alteraciones en las pautas de comportamiento, causadas por el paso de maquinaria y ruidos, este efecto es localizado, recuperable y reversible, por lo que se realiza un dictamen y valoración como admisible y compatible con el medio.</w:t>
+      <w:bookmarkEnd w:id="42"/>
+      <w:r>
+        <w:t xml:space="preserve"> </w:t>
+      </w:r>
+    </w:p>
+    <w:p>
+      <w:r>
+        <w:t>L</w:t>
+      </w:r>
+      <w:r>
+        <w:t xml:space="preserve">as obras realizadas en las parcelas están alejadas el núcleo de población, </w:t>
+      </w:r>
+      <w:r>
+        <w:t>por lo que no habrá un gran</w:t>
+      </w:r>
+      <w:r>
+        <w:t xml:space="preserve"> impacto visual </w:t>
+      </w:r>
+      <w:r>
+        <w:t>y tampoco afectará</w:t>
+      </w:r>
+      <w:r>
+        <w:t>n</w:t>
+      </w:r>
+      <w:r>
+        <w:t xml:space="preserve"> al paisaje de forma importante en su zona de influencia, ya que se trata de obras pequeñas y durante un periodo de tiempo muy corto. El impacto se considera negativo y directo, </w:t>
+      </w:r>
+      <w:r>
+        <w:t>r</w:t>
+      </w:r>
+      <w:r>
+        <w:t xml:space="preserve">ecuperable </w:t>
+      </w:r>
+      <w:r>
+        <w:t xml:space="preserve">y </w:t>
+      </w:r>
+      <w:r>
+        <w:t xml:space="preserve">reversible al ser obras construidas. Se valora y dictamina el impacto como moderado y admisible. </w:t>
       </w:r>
     </w:p>
     <w:p>
       <w:pPr>
         <w:pStyle w:val="Ttulo3"/>
-        <w:rPr>
-          <w:szCs w:val="22"/>
-        </w:rPr>
-      </w:pPr>
-      <w:bookmarkStart w:id="42" w:name="_Toc14806458"/>
-      <w:bookmarkStart w:id="43" w:name="_Toc201420794"/>
-      <w:r>
-        <w:t>Paisaje</w:t>
-      </w:r>
-      <w:bookmarkEnd w:id="42"/>
+      </w:pPr>
+      <w:bookmarkStart w:id="43" w:name="_Toc14806459"/>
+      <w:bookmarkStart w:id="44" w:name="_Toc201420795"/>
+      <w:r>
+        <w:t>Medio social económico y cultural</w:t>
+      </w:r>
       <w:bookmarkEnd w:id="43"/>
-      <w:r>
-        <w:t xml:space="preserve"> </w:t>
-      </w:r>
-    </w:p>
-    <w:p>
-      <w:r>
-        <w:t>L</w:t>
-      </w:r>
-      <w:r>
-        <w:t xml:space="preserve">as obras realizadas en las parcelas están alejadas el núcleo de población, </w:t>
-      </w:r>
-      <w:r>
-        <w:t>por lo que no habrá un gran</w:t>
-      </w:r>
-      <w:r>
-        <w:t xml:space="preserve"> impacto visual </w:t>
-      </w:r>
-      <w:r>
-        <w:t>y tampoco afectará</w:t>
-      </w:r>
-      <w:r>
-        <w:t>n</w:t>
-      </w:r>
-      <w:r>
-        <w:t xml:space="preserve"> al paisaje de forma importante en su zona de influencia, ya que se trata de obras pequeñas y durante un periodo de tiempo muy corto. El impacto se considera negativo y directo, </w:t>
-      </w:r>
-      <w:r>
-        <w:t>r</w:t>
-      </w:r>
-      <w:r>
-        <w:t xml:space="preserve">ecuperable </w:t>
-      </w:r>
-      <w:r>
-        <w:t xml:space="preserve">y </w:t>
-      </w:r>
-      <w:r>
-        <w:t xml:space="preserve">reversible al ser obras construidas. Se valora y dictamina el impacto como moderado y admisible. </w:t>
-      </w:r>
-    </w:p>
-    <w:p>
-      <w:pPr>
-        <w:pStyle w:val="Ttulo3"/>
-      </w:pPr>
-      <w:bookmarkStart w:id="44" w:name="_Toc14806459"/>
-      <w:bookmarkStart w:id="45" w:name="_Toc201420795"/>
-      <w:r>
-        <w:t>Medio social económico y cultural</w:t>
-      </w:r>
       <w:bookmarkEnd w:id="44"/>
-      <w:bookmarkEnd w:id="45"/>
     </w:p>
     <w:p>
       <w:pPr>
@@ -12015,58 +11369,58 @@
       <w:pPr>
         <w:pStyle w:val="Ttulo2"/>
       </w:pPr>
-      <w:bookmarkStart w:id="46" w:name="_Toc14806460"/>
-      <w:bookmarkStart w:id="47" w:name="_Toc201420796"/>
+      <w:bookmarkStart w:id="45" w:name="_Toc14806460"/>
+      <w:bookmarkStart w:id="46" w:name="_Toc201420796"/>
       <w:r>
         <w:t>Fase de funcionamiento:</w:t>
       </w:r>
+      <w:bookmarkEnd w:id="45"/>
       <w:bookmarkEnd w:id="46"/>
+    </w:p>
+    <w:p>
+      <w:pPr>
+        <w:pStyle w:val="Ttulo3"/>
+        <w:rPr>
+          <w:szCs w:val="22"/>
+        </w:rPr>
+      </w:pPr>
+      <w:bookmarkStart w:id="47" w:name="_Toc14806463"/>
+      <w:bookmarkStart w:id="48" w:name="_Toc201420797"/>
+      <w:r>
+        <w:t>Agua</w:t>
+      </w:r>
       <w:bookmarkEnd w:id="47"/>
+      <w:bookmarkEnd w:id="48"/>
+    </w:p>
+    <w:p>
+      <w:r>
+        <w:t xml:space="preserve">En el desarrollo de la actividad </w:t>
+      </w:r>
+      <w:r>
+        <w:t>de abastecimiento de agua</w:t>
+      </w:r>
+      <w:r>
+        <w:t xml:space="preserve"> se modificará el nivel freático por la extracción de aguas para </w:t>
+      </w:r>
+      <w:r>
+        <w:t>consumo de la población</w:t>
+      </w:r>
+      <w:r>
+        <w:t xml:space="preserve">.  Se considera un efecto negativo, directo, no sinérgico, permanente, localizado e irreversible. Teniendo en cuenta que se cumplirá con las normativas establecidas para la captación de agua en cuanto a volumen de extracción se dictamina el efecto como admisible y valora como moderado sobre el medio. </w:t>
+      </w:r>
     </w:p>
     <w:p>
       <w:pPr>
         <w:pStyle w:val="Ttulo3"/>
-        <w:rPr>
-          <w:szCs w:val="22"/>
-        </w:rPr>
-      </w:pPr>
-      <w:bookmarkStart w:id="48" w:name="_Toc14806463"/>
-      <w:bookmarkStart w:id="49" w:name="_Toc201420797"/>
-      <w:r>
-        <w:t>Agua</w:t>
-      </w:r>
-      <w:bookmarkEnd w:id="48"/>
-      <w:bookmarkEnd w:id="49"/>
-    </w:p>
-    <w:p>
-      <w:r>
-        <w:t xml:space="preserve">En el desarrollo de la actividad </w:t>
-      </w:r>
-      <w:r>
-        <w:t>de abastecimiento de agua</w:t>
-      </w:r>
-      <w:r>
-        <w:t xml:space="preserve"> se modificará el nivel freático por la extracción de aguas para </w:t>
-      </w:r>
-      <w:r>
-        <w:t>consumo de la población</w:t>
-      </w:r>
-      <w:r>
-        <w:t xml:space="preserve">.  Se considera un efecto negativo, directo, no sinérgico, permanente, localizado e irreversible. Teniendo en cuenta que se cumplirá con las normativas establecidas para la captación de agua en cuanto a volumen de extracción se dictamina el efecto como admisible y valora como moderado sobre el medio. </w:t>
-      </w:r>
-    </w:p>
-    <w:p>
-      <w:pPr>
-        <w:pStyle w:val="Ttulo3"/>
-      </w:pPr>
-      <w:bookmarkStart w:id="50" w:name="_Toc14806464"/>
-      <w:bookmarkStart w:id="51" w:name="_Toc201420798"/>
+      </w:pPr>
+      <w:bookmarkStart w:id="49" w:name="_Toc14806464"/>
+      <w:bookmarkStart w:id="50" w:name="_Toc201420798"/>
       <w:r>
         <w:lastRenderedPageBreak/>
         <w:t>Flora</w:t>
       </w:r>
+      <w:bookmarkEnd w:id="49"/>
       <w:bookmarkEnd w:id="50"/>
-      <w:bookmarkEnd w:id="51"/>
     </w:p>
     <w:p>
       <w:pPr>
@@ -12140,56 +11494,56 @@
           <w:szCs w:val="22"/>
         </w:rPr>
       </w:pPr>
-      <w:bookmarkStart w:id="52" w:name="_Toc14806465"/>
-      <w:bookmarkStart w:id="53" w:name="_Toc201420799"/>
+      <w:bookmarkStart w:id="51" w:name="_Toc14806465"/>
+      <w:bookmarkStart w:id="52" w:name="_Toc201420799"/>
       <w:r>
         <w:t>Fauna</w:t>
       </w:r>
+      <w:bookmarkEnd w:id="51"/>
       <w:bookmarkEnd w:id="52"/>
+    </w:p>
+    <w:p>
+      <w:r>
+        <w:t>Debido a la escasa superficie que ocupa el sondeo en el medio, e</w:t>
+      </w:r>
+      <w:r>
+        <w:t xml:space="preserve">ste efecto sobre el medio se considera negativo, temporal, recuperable y reversible, y el dictamen y valoración son admisible y compatible con el medio biótico. </w:t>
+      </w:r>
+    </w:p>
+    <w:p>
+      <w:pPr>
+        <w:pStyle w:val="Ttulo3"/>
+      </w:pPr>
+      <w:bookmarkStart w:id="53" w:name="_Toc14806466"/>
+      <w:bookmarkStart w:id="54" w:name="_Toc201420800"/>
+      <w:r>
+        <w:t>Paisaje</w:t>
+      </w:r>
       <w:bookmarkEnd w:id="53"/>
-    </w:p>
-    <w:p>
-      <w:r>
-        <w:t>Debido a la escasa superficie que ocupa el sondeo en el medio, e</w:t>
-      </w:r>
-      <w:r>
-        <w:t xml:space="preserve">ste efecto sobre el medio se considera negativo, temporal, recuperable y reversible, y el dictamen y valoración son admisible y compatible con el medio biótico. </w:t>
+      <w:bookmarkEnd w:id="54"/>
+    </w:p>
+    <w:p>
+      <w:r>
+        <w:t xml:space="preserve">La alteración visual que se produce es mínima, ya que está </w:t>
+      </w:r>
+      <w:r>
+        <w:t>ocupa un espacio reducido</w:t>
+      </w:r>
+      <w:r>
+        <w:t xml:space="preserve">. Aun así, se considera este efecto como negativo, directo, localizado, reversible y recuperable; y su dictamen y valoración es admisible y compatible con el medio. </w:t>
       </w:r>
     </w:p>
     <w:p>
       <w:pPr>
         <w:pStyle w:val="Ttulo3"/>
       </w:pPr>
-      <w:bookmarkStart w:id="54" w:name="_Toc14806466"/>
-      <w:bookmarkStart w:id="55" w:name="_Toc201420800"/>
-      <w:r>
-        <w:t>Paisaje</w:t>
-      </w:r>
-      <w:bookmarkEnd w:id="54"/>
+      <w:bookmarkStart w:id="55" w:name="_Toc14806467"/>
+      <w:bookmarkStart w:id="56" w:name="_Toc201420801"/>
+      <w:r>
+        <w:t>Medio social económico y cultural</w:t>
+      </w:r>
       <w:bookmarkEnd w:id="55"/>
-    </w:p>
-    <w:p>
-      <w:r>
-        <w:t xml:space="preserve">La alteración visual que se produce es mínima, ya que está </w:t>
-      </w:r>
-      <w:r>
-        <w:t>ocupa un espacio reducido</w:t>
-      </w:r>
-      <w:r>
-        <w:t xml:space="preserve">. Aun así, se considera este efecto como negativo, directo, localizado, reversible y recuperable; y su dictamen y valoración es admisible y compatible con el medio. </w:t>
-      </w:r>
-    </w:p>
-    <w:p>
-      <w:pPr>
-        <w:pStyle w:val="Ttulo3"/>
-      </w:pPr>
-      <w:bookmarkStart w:id="56" w:name="_Toc14806467"/>
-      <w:bookmarkStart w:id="57" w:name="_Toc201420801"/>
-      <w:r>
-        <w:t>Medio social económico y cultural</w:t>
-      </w:r>
       <w:bookmarkEnd w:id="56"/>
-      <w:bookmarkEnd w:id="57"/>
     </w:p>
     <w:p>
       <w:pPr>
@@ -12258,72 +11612,72 @@
       <w:pPr>
         <w:pStyle w:val="Ttulo2"/>
       </w:pPr>
-      <w:bookmarkStart w:id="58" w:name="_Toc14806468"/>
-      <w:bookmarkStart w:id="59" w:name="_Toc201420802"/>
+      <w:bookmarkStart w:id="57" w:name="_Toc14806468"/>
+      <w:bookmarkStart w:id="58" w:name="_Toc201420802"/>
       <w:r>
         <w:t>Fase de cese</w:t>
       </w:r>
+      <w:bookmarkEnd w:id="57"/>
       <w:bookmarkEnd w:id="58"/>
+    </w:p>
+    <w:p>
+      <w:pPr>
+        <w:pStyle w:val="Ttulo3"/>
+      </w:pPr>
+      <w:bookmarkStart w:id="59" w:name="_Toc14806469"/>
+      <w:bookmarkStart w:id="60" w:name="_Toc201420803"/>
+      <w:r>
+        <w:t>Aire</w:t>
+      </w:r>
       <w:bookmarkEnd w:id="59"/>
+      <w:bookmarkEnd w:id="60"/>
+    </w:p>
+    <w:p>
+      <w:r>
+        <w:t xml:space="preserve">El cese de la actividad </w:t>
+      </w:r>
+      <w:r>
+        <w:t>de extracción de aguas subterráneas,</w:t>
+      </w:r>
+      <w:r>
+        <w:t xml:space="preserve"> sobre la parcela objeto no causaría ningún tipo de efecto sobre la calidad del aire ya </w:t>
+      </w:r>
+      <w:r>
+        <w:t>que la poca extensión que tiene</w:t>
+      </w:r>
+      <w:r>
+        <w:t xml:space="preserve"> ésta</w:t>
+      </w:r>
+      <w:r>
+        <w:t>,</w:t>
+      </w:r>
+      <w:r>
+        <w:t xml:space="preserve"> no es suficiente como para cambiar el medio, por lo que los efectos que produzca el cese de actividad sobre el aire se </w:t>
+      </w:r>
+      <w:r>
+        <w:t>consideran</w:t>
+      </w:r>
+      <w:r>
+        <w:t xml:space="preserve"> irrelevante</w:t>
+      </w:r>
+      <w:r>
+        <w:t>s</w:t>
+      </w:r>
+      <w:r>
+        <w:t xml:space="preserve">. </w:t>
+      </w:r>
     </w:p>
     <w:p>
       <w:pPr>
         <w:pStyle w:val="Ttulo3"/>
       </w:pPr>
-      <w:bookmarkStart w:id="60" w:name="_Toc14806469"/>
-      <w:bookmarkStart w:id="61" w:name="_Toc201420803"/>
-      <w:r>
-        <w:t>Aire</w:t>
-      </w:r>
-      <w:bookmarkEnd w:id="60"/>
+      <w:bookmarkStart w:id="61" w:name="_Toc14806470"/>
+      <w:bookmarkStart w:id="62" w:name="_Toc201420804"/>
+      <w:r>
+        <w:t>Suelo</w:t>
+      </w:r>
       <w:bookmarkEnd w:id="61"/>
-    </w:p>
-    <w:p>
-      <w:r>
-        <w:t xml:space="preserve">El cese de la actividad </w:t>
-      </w:r>
-      <w:r>
-        <w:t>de extracción de aguas subterráneas,</w:t>
-      </w:r>
-      <w:r>
-        <w:t xml:space="preserve"> sobre la parcela objeto no causaría ningún tipo de efecto sobre la calidad del aire ya </w:t>
-      </w:r>
-      <w:r>
-        <w:t>que la poca extensión que tiene</w:t>
-      </w:r>
-      <w:r>
-        <w:t xml:space="preserve"> ésta</w:t>
-      </w:r>
-      <w:r>
-        <w:t>,</w:t>
-      </w:r>
-      <w:r>
-        <w:t xml:space="preserve"> no es suficiente como para cambiar el medio, por lo que los efectos que produzca el cese de actividad sobre el aire se </w:t>
-      </w:r>
-      <w:r>
-        <w:t>consideran</w:t>
-      </w:r>
-      <w:r>
-        <w:t xml:space="preserve"> irrelevante</w:t>
-      </w:r>
-      <w:r>
-        <w:t>s</w:t>
-      </w:r>
-      <w:r>
-        <w:t xml:space="preserve">. </w:t>
-      </w:r>
-    </w:p>
-    <w:p>
-      <w:pPr>
-        <w:pStyle w:val="Ttulo3"/>
-      </w:pPr>
-      <w:bookmarkStart w:id="62" w:name="_Toc14806470"/>
-      <w:bookmarkStart w:id="63" w:name="_Toc201420804"/>
-      <w:r>
-        <w:t>Suelo</w:t>
-      </w:r>
       <w:bookmarkEnd w:id="62"/>
-      <w:bookmarkEnd w:id="63"/>
     </w:p>
     <w:p>
       <w:r>
@@ -12368,13 +11722,13 @@
           <w:szCs w:val="23"/>
         </w:rPr>
       </w:pPr>
-      <w:bookmarkStart w:id="64" w:name="_Toc14806471"/>
-      <w:bookmarkStart w:id="65" w:name="_Toc201420805"/>
+      <w:bookmarkStart w:id="63" w:name="_Toc14806471"/>
+      <w:bookmarkStart w:id="64" w:name="_Toc201420805"/>
       <w:r>
         <w:t>Agua</w:t>
       </w:r>
+      <w:bookmarkEnd w:id="63"/>
       <w:bookmarkEnd w:id="64"/>
-      <w:bookmarkEnd w:id="65"/>
       <w:r>
         <w:t xml:space="preserve"> </w:t>
       </w:r>
@@ -12407,156 +11761,156 @@
       <w:pPr>
         <w:pStyle w:val="Ttulo3"/>
       </w:pPr>
-      <w:bookmarkStart w:id="66" w:name="_Toc14806472"/>
-      <w:bookmarkStart w:id="67" w:name="_Toc201420806"/>
+      <w:bookmarkStart w:id="65" w:name="_Toc14806472"/>
+      <w:bookmarkStart w:id="66" w:name="_Toc201420806"/>
       <w:r>
         <w:lastRenderedPageBreak/>
         <w:t>Flora</w:t>
       </w:r>
+      <w:bookmarkEnd w:id="65"/>
       <w:bookmarkEnd w:id="66"/>
+    </w:p>
+    <w:p>
+      <w:pPr>
+        <w:rPr>
+          <w:highlight w:val="green"/>
+        </w:rPr>
+      </w:pPr>
+      <w:r>
+        <w:t xml:space="preserve">Cualquier tipo de obra, por insignificante que sea afectará a la cubierta vegetal, en este caso la acción de </w:t>
+      </w:r>
+      <w:r>
+        <w:t xml:space="preserve">desmantelamiento de las </w:t>
+      </w:r>
+      <w:r>
+        <w:t>instalaciones</w:t>
+      </w:r>
+      <w:r>
+        <w:t xml:space="preserve"> producirá un efecto negativo sobre la flora de la parcela, al igual que lo es el paso de la maquinaria necesaria para realizar las obras, este se caracterizará como negativo y directo; de carácter temporal porque en cuanto acaben las obras se volverá a su estado natural y por lo tanto recuperable y reversible. El dictamen y valoración para este efecto es admisible y compatible con el medio.</w:t>
+      </w:r>
+    </w:p>
+    <w:p>
+      <w:pPr>
+        <w:pStyle w:val="Ttulo3"/>
+      </w:pPr>
+      <w:bookmarkStart w:id="67" w:name="_Toc14806473"/>
+      <w:bookmarkStart w:id="68" w:name="_Toc201420807"/>
+      <w:r>
+        <w:t>Fauna</w:t>
+      </w:r>
       <w:bookmarkEnd w:id="67"/>
-    </w:p>
-    <w:p>
-      <w:pPr>
-        <w:rPr>
-          <w:highlight w:val="green"/>
-        </w:rPr>
-      </w:pPr>
-      <w:r>
-        <w:t xml:space="preserve">Cualquier tipo de obra, por insignificante que sea afectará a la cubierta vegetal, en este caso la acción de </w:t>
-      </w:r>
-      <w:r>
-        <w:t xml:space="preserve">desmantelamiento de las </w:t>
-      </w:r>
-      <w:r>
-        <w:t>instalaciones</w:t>
-      </w:r>
-      <w:r>
-        <w:t xml:space="preserve"> producirá un efecto negativo sobre la flora de la parcela, al igual que lo es el paso de la maquinaria necesaria para realizar las obras, este se caracterizará como negativo y directo; de carácter temporal porque en cuanto acaben las obras se volverá a su estado natural y por lo tanto recuperable y reversible. El dictamen y valoración para este efecto es admisible y compatible con el medio.</w:t>
+      <w:bookmarkEnd w:id="68"/>
+      <w:r>
+        <w:t xml:space="preserve"> </w:t>
+      </w:r>
+    </w:p>
+    <w:p>
+      <w:r>
+        <w:t>La fase de cese sobre la fauna puede tener un efecto negativo en la fase de desmantelamiento, con alteraciones en las pautas de comportamiento, causadas por el paso de maquinaria y ruidos, este efecto es localizado, recuperable y reversible, por lo que se realiza un dictamen y valoración como admisible y compatible con el medio.</w:t>
       </w:r>
     </w:p>
     <w:p>
       <w:pPr>
         <w:pStyle w:val="Ttulo3"/>
       </w:pPr>
-      <w:bookmarkStart w:id="68" w:name="_Toc14806473"/>
-      <w:bookmarkStart w:id="69" w:name="_Toc201420807"/>
-      <w:r>
-        <w:t>Fauna</w:t>
-      </w:r>
-      <w:bookmarkEnd w:id="68"/>
+      <w:bookmarkStart w:id="69" w:name="_Toc14806474"/>
+      <w:bookmarkStart w:id="70" w:name="_Toc201420808"/>
+      <w:r>
+        <w:t>Paisaj</w:t>
+      </w:r>
       <w:bookmarkEnd w:id="69"/>
       <w:r>
+        <w:t>e</w:t>
+      </w:r>
+      <w:bookmarkEnd w:id="70"/>
+    </w:p>
+    <w:p>
+      <w:r>
+        <w:t xml:space="preserve">El impacto visual que produce un cese de </w:t>
+      </w:r>
+      <w:r>
+        <w:t xml:space="preserve">extracción de aguas </w:t>
+      </w:r>
+      <w:r>
+        <w:t>subterráneas</w:t>
+      </w:r>
+      <w:r>
+        <w:t xml:space="preserve"> solo tiene efecto en la fase de desmantelamiento.</w:t>
+      </w:r>
+      <w:r>
         <w:t xml:space="preserve"> </w:t>
       </w:r>
-    </w:p>
-    <w:p>
-      <w:r>
-        <w:t>La fase de cese sobre la fauna puede tener un efecto negativo en la fase de desmantelamiento, con alteraciones en las pautas de comportamiento, causadas por el paso de maquinaria y ruidos, este efecto es localizado, recuperable y reversible, por lo que se realiza un dictamen y valoración como admisible y compatible con el medio.</w:t>
+      <w:r>
+        <w:t>Se</w:t>
+      </w:r>
+      <w:r>
+        <w:t xml:space="preserve"> considera siempre un efecto negativo sobre su impacto visual, </w:t>
+      </w:r>
+      <w:r>
+        <w:t>las maquinas trabajando en el medio</w:t>
+      </w:r>
+      <w:r>
+        <w:t>. Por lo que este efecto se considera negativo, temporal, localizado, recupera</w:t>
+      </w:r>
+      <w:r>
+        <w:t>ble y reversible, su dictamen es</w:t>
+      </w:r>
+      <w:r>
+        <w:t xml:space="preserve"> admisible y moderado.</w:t>
       </w:r>
     </w:p>
     <w:p>
       <w:pPr>
         <w:pStyle w:val="Ttulo3"/>
       </w:pPr>
-      <w:bookmarkStart w:id="70" w:name="_Toc14806474"/>
-      <w:bookmarkStart w:id="71" w:name="_Toc201420808"/>
-      <w:r>
-        <w:t>Paisaj</w:t>
-      </w:r>
-      <w:bookmarkEnd w:id="70"/>
-      <w:r>
-        <w:t>e</w:t>
+      <w:bookmarkStart w:id="71" w:name="_Toc14806475"/>
+      <w:bookmarkStart w:id="72" w:name="_Toc201420809"/>
+      <w:r>
+        <w:t>Medio social económico y cultural</w:t>
       </w:r>
       <w:bookmarkEnd w:id="71"/>
-    </w:p>
-    <w:p>
-      <w:r>
-        <w:t xml:space="preserve">El impacto visual que produce un cese de </w:t>
-      </w:r>
-      <w:r>
-        <w:t xml:space="preserve">extracción de aguas </w:t>
-      </w:r>
-      <w:r>
-        <w:t>subterráneas</w:t>
-      </w:r>
-      <w:r>
-        <w:t xml:space="preserve"> solo tiene efecto en la fase de desmantelamiento.</w:t>
-      </w:r>
-      <w:r>
-        <w:t xml:space="preserve"> </w:t>
-      </w:r>
-      <w:r>
-        <w:t>Se</w:t>
-      </w:r>
-      <w:r>
-        <w:t xml:space="preserve"> considera siempre un efecto negativo sobre su impacto visual, </w:t>
-      </w:r>
-      <w:r>
-        <w:t>las maquinas trabajando en el medio</w:t>
-      </w:r>
-      <w:r>
-        <w:t>. Por lo que este efecto se considera negativo, temporal, localizado, recupera</w:t>
-      </w:r>
-      <w:r>
-        <w:t>ble y reversible, su dictamen es</w:t>
-      </w:r>
-      <w:r>
-        <w:t xml:space="preserve"> admisible y moderado.</w:t>
-      </w:r>
-    </w:p>
-    <w:p>
-      <w:pPr>
-        <w:pStyle w:val="Ttulo3"/>
-      </w:pPr>
-      <w:bookmarkStart w:id="72" w:name="_Toc14806475"/>
-      <w:bookmarkStart w:id="73" w:name="_Toc201420809"/>
-      <w:r>
-        <w:t>Medio social económico y cultural</w:t>
-      </w:r>
       <w:bookmarkEnd w:id="72"/>
+    </w:p>
+    <w:p>
+      <w:r>
+        <w:t xml:space="preserve">La acción de dejar de explotar </w:t>
+      </w:r>
+      <w:r>
+        <w:t>las aguas subterráneas acarrearía</w:t>
+      </w:r>
+      <w:r>
+        <w:t xml:space="preserve"> un perjuicio a los interesados</w:t>
+      </w:r>
+      <w:r>
+        <w:t>, pero también al medio social</w:t>
+      </w:r>
+      <w:r>
+        <w:t xml:space="preserve"> y económico, debido que </w:t>
+      </w:r>
+      <w:r>
+        <w:t>la interrupción del suministro afectaría al bienestar de la población y a los servicios municipales, comprometiendo un recurso esencial para la vida diaria en el municipio</w:t>
+      </w:r>
+      <w:r>
+        <w:t>.</w:t>
+      </w:r>
+      <w:bookmarkStart w:id="73" w:name="_Toc14806476"/>
+    </w:p>
+    <w:p>
+      <w:pPr>
+        <w:pStyle w:val="Ttulo2"/>
+        <w:rPr>
+          <w:lang w:val="es-ES_tradnl"/>
+        </w:rPr>
+      </w:pPr>
+      <w:bookmarkStart w:id="74" w:name="_Toc201420810"/>
+      <w:r>
+        <w:rPr>
+          <w:lang w:val="es-ES_tradnl"/>
+        </w:rPr>
+        <w:t>Resumen</w:t>
+      </w:r>
       <w:bookmarkEnd w:id="73"/>
-    </w:p>
-    <w:p>
-      <w:r>
-        <w:t xml:space="preserve">La acción de dejar de explotar </w:t>
-      </w:r>
-      <w:r>
-        <w:t>las aguas subterráneas acarrearía</w:t>
-      </w:r>
-      <w:r>
-        <w:t xml:space="preserve"> un perjuicio a los interesados</w:t>
-      </w:r>
-      <w:r>
-        <w:t>, pero también al medio social</w:t>
-      </w:r>
-      <w:r>
-        <w:t xml:space="preserve"> y económico, debido que </w:t>
-      </w:r>
-      <w:r>
-        <w:t>la interrupción del suministro afectaría al bienestar de la población y a los servicios municipales, comprometiendo un recurso esencial para la vida diaria en el municipio</w:t>
-      </w:r>
-      <w:r>
-        <w:t>.</w:t>
-      </w:r>
-      <w:bookmarkStart w:id="74" w:name="_Toc14806476"/>
-    </w:p>
-    <w:p>
-      <w:pPr>
-        <w:pStyle w:val="Ttulo2"/>
-        <w:rPr>
-          <w:lang w:val="es-ES_tradnl"/>
-        </w:rPr>
-      </w:pPr>
-      <w:bookmarkStart w:id="75" w:name="_Toc201420810"/>
-      <w:r>
-        <w:rPr>
-          <w:lang w:val="es-ES_tradnl"/>
-        </w:rPr>
-        <w:t>Resumen</w:t>
-      </w:r>
       <w:bookmarkEnd w:id="74"/>
-      <w:bookmarkEnd w:id="75"/>
     </w:p>
     <w:p>
       <w:pPr>
@@ -12604,14 +11958,14 @@
       <w:pPr>
         <w:pStyle w:val="Ttulo2"/>
       </w:pPr>
-      <w:bookmarkStart w:id="76" w:name="_Toc14806477"/>
-      <w:bookmarkStart w:id="77" w:name="_Toc201420811"/>
+      <w:bookmarkStart w:id="75" w:name="_Toc14806477"/>
+      <w:bookmarkStart w:id="76" w:name="_Toc201420811"/>
       <w:r>
         <w:lastRenderedPageBreak/>
         <w:t>Modelo de matriz de valoración cualitativa de impacto en fase de construcción</w:t>
       </w:r>
+      <w:bookmarkEnd w:id="75"/>
       <w:bookmarkEnd w:id="76"/>
-      <w:bookmarkEnd w:id="77"/>
     </w:p>
     <w:p/>
     <w:tbl>
@@ -19353,13 +18707,13 @@
       <w:pPr>
         <w:pStyle w:val="Ttulo2"/>
       </w:pPr>
-      <w:bookmarkStart w:id="78" w:name="_Toc14806478"/>
-      <w:bookmarkStart w:id="79" w:name="_Toc201420812"/>
+      <w:bookmarkStart w:id="77" w:name="_Toc14806478"/>
+      <w:bookmarkStart w:id="78" w:name="_Toc201420812"/>
       <w:r>
         <w:t>Modelo de matriz de valoración cualitativa de impacto en fase de funcionamiento</w:t>
       </w:r>
+      <w:bookmarkEnd w:id="77"/>
       <w:bookmarkEnd w:id="78"/>
-      <w:bookmarkEnd w:id="79"/>
     </w:p>
     <w:tbl>
       <w:tblPr>
@@ -24842,13 +24196,13 @@
       <w:pPr>
         <w:pStyle w:val="Ttulo2"/>
       </w:pPr>
-      <w:bookmarkStart w:id="80" w:name="_Toc14806479"/>
-      <w:bookmarkStart w:id="81" w:name="_Toc201420813"/>
+      <w:bookmarkStart w:id="79" w:name="_Toc14806479"/>
+      <w:bookmarkStart w:id="80" w:name="_Toc201420813"/>
       <w:r>
         <w:t>Modelo de matriz de valoración cualitativa de impacto en fase de cese</w:t>
       </w:r>
+      <w:bookmarkEnd w:id="79"/>
       <w:bookmarkEnd w:id="80"/>
-      <w:bookmarkEnd w:id="81"/>
       <w:r>
         <w:t xml:space="preserve"> </w:t>
       </w:r>
@@ -30716,12 +30070,12 @@
       <w:pPr>
         <w:pStyle w:val="Ttulo1"/>
       </w:pPr>
-      <w:bookmarkStart w:id="82" w:name="_Toc201420814"/>
+      <w:bookmarkStart w:id="81" w:name="_Toc201420814"/>
       <w:r>
         <w:lastRenderedPageBreak/>
         <w:t>Repercusiones a masas de agua afectadas</w:t>
       </w:r>
-      <w:bookmarkEnd w:id="82"/>
+      <w:bookmarkEnd w:id="81"/>
       <w:r>
         <w:t xml:space="preserve"> </w:t>
       </w:r>
@@ -31612,7 +30966,7 @@
       <w:pPr>
         <w:pStyle w:val="Ttulo1"/>
       </w:pPr>
-      <w:bookmarkStart w:id="83" w:name="_Toc201420815"/>
+      <w:bookmarkStart w:id="82" w:name="_Toc201420815"/>
       <w:r>
         <w:lastRenderedPageBreak/>
         <w:t xml:space="preserve">Informe justificativo sobre accidentes graves o </w:t>
@@ -31620,7 +30974,7 @@
       <w:r>
         <w:t>catástrofes</w:t>
       </w:r>
-      <w:bookmarkEnd w:id="83"/>
+      <w:bookmarkEnd w:id="82"/>
     </w:p>
     <w:p>
       <w:r>
@@ -31780,12 +31134,12 @@
       <w:pPr>
         <w:pStyle w:val="Ttulo1"/>
       </w:pPr>
-      <w:bookmarkStart w:id="84" w:name="_Toc201420816"/>
+      <w:bookmarkStart w:id="83" w:name="_Toc201420816"/>
       <w:r>
         <w:lastRenderedPageBreak/>
         <w:t>Medidas protectora y correctoras.</w:t>
       </w:r>
-      <w:bookmarkEnd w:id="84"/>
+      <w:bookmarkEnd w:id="83"/>
       <w:r>
         <w:t xml:space="preserve"> </w:t>
       </w:r>
@@ -31800,15 +31154,15 @@
         <w:pStyle w:val="Ttulo2"/>
         <w:ind w:left="0" w:firstLine="0"/>
       </w:pPr>
-      <w:bookmarkStart w:id="85" w:name="_Toc14367469"/>
-      <w:bookmarkStart w:id="86" w:name="_Toc24802686"/>
-      <w:bookmarkStart w:id="87" w:name="_Toc201420817"/>
+      <w:bookmarkStart w:id="84" w:name="_Toc14367469"/>
+      <w:bookmarkStart w:id="85" w:name="_Toc24802686"/>
+      <w:bookmarkStart w:id="86" w:name="_Toc201420817"/>
       <w:r>
         <w:t>Introducción y metodología</w:t>
       </w:r>
+      <w:bookmarkEnd w:id="84"/>
       <w:bookmarkEnd w:id="85"/>
       <w:bookmarkEnd w:id="86"/>
-      <w:bookmarkEnd w:id="87"/>
     </w:p>
     <w:p>
       <w:r>
@@ -31862,13 +31216,13 @@
         <w:pStyle w:val="Ttulo3"/>
         <w:ind w:left="0" w:firstLine="0"/>
       </w:pPr>
-      <w:bookmarkStart w:id="88" w:name="_Toc24802687"/>
-      <w:bookmarkStart w:id="89" w:name="_Toc201420818"/>
+      <w:bookmarkStart w:id="87" w:name="_Toc24802687"/>
+      <w:bookmarkStart w:id="88" w:name="_Toc201420818"/>
       <w:r>
         <w:t>Medidas preventivas</w:t>
       </w:r>
+      <w:bookmarkEnd w:id="87"/>
       <w:bookmarkEnd w:id="88"/>
-      <w:bookmarkEnd w:id="89"/>
     </w:p>
     <w:p>
       <w:r>
@@ -32112,13 +31466,13 @@
         <w:pStyle w:val="Ttulo3"/>
         <w:ind w:left="0" w:firstLine="0"/>
       </w:pPr>
-      <w:bookmarkStart w:id="90" w:name="_Toc24802688"/>
-      <w:bookmarkStart w:id="91" w:name="_Toc201420819"/>
+      <w:bookmarkStart w:id="89" w:name="_Toc24802688"/>
+      <w:bookmarkStart w:id="90" w:name="_Toc201420819"/>
       <w:r>
         <w:t>Medidas correctoras</w:t>
       </w:r>
+      <w:bookmarkEnd w:id="89"/>
       <w:bookmarkEnd w:id="90"/>
-      <w:bookmarkEnd w:id="91"/>
     </w:p>
     <w:p>
       <w:pPr>
@@ -32170,13 +31524,13 @@
         <w:pStyle w:val="Ttulo3"/>
         <w:ind w:left="0" w:firstLine="0"/>
       </w:pPr>
-      <w:bookmarkStart w:id="92" w:name="_Toc24802689"/>
-      <w:bookmarkStart w:id="93" w:name="_Toc201420820"/>
+      <w:bookmarkStart w:id="91" w:name="_Toc24802689"/>
+      <w:bookmarkStart w:id="92" w:name="_Toc201420820"/>
       <w:r>
         <w:t>Medias compensatorias</w:t>
       </w:r>
+      <w:bookmarkEnd w:id="91"/>
       <w:bookmarkEnd w:id="92"/>
-      <w:bookmarkEnd w:id="93"/>
     </w:p>
     <w:p>
       <w:r>
@@ -32207,11 +31561,11 @@
           <w:lang w:val="es-ES_tradnl"/>
         </w:rPr>
       </w:pPr>
-      <w:bookmarkStart w:id="94" w:name="_Toc201420821"/>
+      <w:bookmarkStart w:id="93" w:name="_Toc201420821"/>
       <w:r>
         <w:t>Medidas preventivas, correctoras y compensatorias ante posibles repercusiones sobre espacios de alto valor ecológico</w:t>
       </w:r>
-      <w:bookmarkEnd w:id="94"/>
+      <w:bookmarkEnd w:id="93"/>
     </w:p>
     <w:p>
       <w:pPr>
@@ -32425,22 +31779,22 @@
       <w:pPr>
         <w:pStyle w:val="Ttulo1"/>
       </w:pPr>
-      <w:bookmarkStart w:id="95" w:name="_Toc201420822"/>
+      <w:bookmarkStart w:id="94" w:name="_Toc201420822"/>
       <w:r>
         <w:lastRenderedPageBreak/>
         <w:t>Plan de Vigilancia Ambiental (PVA)</w:t>
       </w:r>
+      <w:bookmarkEnd w:id="94"/>
+    </w:p>
+    <w:p>
+      <w:pPr>
+        <w:pStyle w:val="Ttulo2"/>
+      </w:pPr>
+      <w:bookmarkStart w:id="95" w:name="_Toc201420823"/>
+      <w:r>
+        <w:t>Definición y funciones de un programa de vigilancia ambiental</w:t>
+      </w:r>
       <w:bookmarkEnd w:id="95"/>
-    </w:p>
-    <w:p>
-      <w:pPr>
-        <w:pStyle w:val="Ttulo2"/>
-      </w:pPr>
-      <w:bookmarkStart w:id="96" w:name="_Toc201420823"/>
-      <w:r>
-        <w:t>Definición y funciones de un programa de vigilancia ambiental</w:t>
-      </w:r>
-      <w:bookmarkEnd w:id="96"/>
     </w:p>
     <w:p>
       <w:r>
@@ -32504,11 +31858,11 @@
       <w:pPr>
         <w:pStyle w:val="Ttulo2"/>
       </w:pPr>
-      <w:bookmarkStart w:id="97" w:name="_Toc201420824"/>
+      <w:bookmarkStart w:id="96" w:name="_Toc201420824"/>
       <w:r>
         <w:t>Objetivos del programa de vigilancia ambiental</w:t>
       </w:r>
-      <w:bookmarkEnd w:id="97"/>
+      <w:bookmarkEnd w:id="96"/>
     </w:p>
     <w:p>
       <w:r>
@@ -32625,11 +31979,11 @@
       <w:pPr>
         <w:pStyle w:val="Ttulo2"/>
       </w:pPr>
-      <w:bookmarkStart w:id="98" w:name="_Toc201420825"/>
+      <w:bookmarkStart w:id="97" w:name="_Toc201420825"/>
       <w:r>
         <w:t>Ejecución del PVA</w:t>
       </w:r>
-      <w:bookmarkEnd w:id="98"/>
+      <w:bookmarkEnd w:id="97"/>
       <w:r>
         <w:t xml:space="preserve"> </w:t>
       </w:r>
@@ -32732,21 +32086,21 @@
       <w:pPr>
         <w:pStyle w:val="Ttulo2"/>
       </w:pPr>
-      <w:bookmarkStart w:id="99" w:name="_Toc201420826"/>
+      <w:bookmarkStart w:id="98" w:name="_Toc201420826"/>
       <w:r>
         <w:t>Programa de vigilancia ambiental</w:t>
       </w:r>
+      <w:bookmarkEnd w:id="98"/>
+    </w:p>
+    <w:p>
+      <w:pPr>
+        <w:pStyle w:val="Ttulo3"/>
+      </w:pPr>
+      <w:bookmarkStart w:id="99" w:name="_Toc201420827"/>
+      <w:r>
+        <w:t>Fase de diseño</w:t>
+      </w:r>
       <w:bookmarkEnd w:id="99"/>
-    </w:p>
-    <w:p>
-      <w:pPr>
-        <w:pStyle w:val="Ttulo3"/>
-      </w:pPr>
-      <w:bookmarkStart w:id="100" w:name="_Toc201420827"/>
-      <w:r>
-        <w:t>Fase de diseño</w:t>
-      </w:r>
-      <w:bookmarkEnd w:id="100"/>
     </w:p>
     <w:p>
       <w:r>
@@ -32806,11 +32160,11 @@
       <w:pPr>
         <w:pStyle w:val="Ttulo3"/>
       </w:pPr>
-      <w:bookmarkStart w:id="101" w:name="_Toc201420828"/>
+      <w:bookmarkStart w:id="100" w:name="_Toc201420828"/>
       <w:r>
         <w:t>Fase de construcción</w:t>
       </w:r>
-      <w:bookmarkEnd w:id="101"/>
+      <w:bookmarkEnd w:id="100"/>
     </w:p>
     <w:p>
       <w:r>
@@ -32990,11 +32344,11 @@
       <w:pPr>
         <w:pStyle w:val="Ttulo3"/>
       </w:pPr>
-      <w:bookmarkStart w:id="102" w:name="_Toc201420829"/>
+      <w:bookmarkStart w:id="101" w:name="_Toc201420829"/>
       <w:r>
         <w:t>Fase de funcionamiento</w:t>
       </w:r>
-      <w:bookmarkEnd w:id="102"/>
+      <w:bookmarkEnd w:id="101"/>
     </w:p>
     <w:p>
       <w:r>

</xml_diff>

<commit_message>
procurando que funcione lo de la captura de pantalla
</commit_message>
<xml_diff>
--- a/plantilla_EIA.docx
+++ b/plantilla_EIA.docx
@@ -9580,76 +9580,21 @@
         <w:rPr>
           <w:rFonts w:cs="Times New Roman"/>
         </w:rPr>
-        <w:t>La finca objeto del presente estudio se encuentra clasificada como suelo</w:t>
-      </w:r>
+        <w:t>{{</w:t>
+      </w:r>
+      <w:proofErr w:type="spellStart"/>
       <w:r>
         <w:rPr>
           <w:rFonts w:cs="Times New Roman"/>
         </w:rPr>
-        <w:t xml:space="preserve"> Urba</w:t>
-      </w:r>
+        <w:t>PH_usos_actuales</w:t>
+      </w:r>
+      <w:proofErr w:type="spellEnd"/>
       <w:r>
         <w:rPr>
           <w:rFonts w:cs="Times New Roman"/>
         </w:rPr>
-        <w:t>no Industrial</w:t>
-      </w:r>
-      <w:r>
-        <w:rPr>
-          <w:rFonts w:cs="Times New Roman"/>
-        </w:rPr>
-        <w:t>, de acuerdo con la normativa urbanística vigente, y se sitúa en el término municipal de Carrascal del Obispo (Salamanca). Presenta una superficie catastral de 902 m² (09 áreas y 02 centiáreas) y está identificada con la referencia catastral 3271313TL4166N0001IM, en el entorno de la parcela conocida como "AV Barones Picasen 50".</w:t>
-      </w:r>
-    </w:p>
-    <w:p>
-      <w:pPr>
-        <w:rPr>
-          <w:rFonts w:cs="Times New Roman"/>
-        </w:rPr>
-      </w:pPr>
-      <w:r>
-        <w:rPr>
-          <w:rFonts w:cs="Times New Roman"/>
-        </w:rPr>
-        <w:t xml:space="preserve">Desde el punto de vista de su ocupación actual, el terreno presenta un uso agrícola muy limitado, con signos de </w:t>
-      </w:r>
-      <w:r>
-        <w:rPr>
-          <w:rFonts w:cs="Times New Roman"/>
-        </w:rPr>
-        <w:t>laboreo,</w:t>
-      </w:r>
-      <w:r>
-        <w:rPr>
-          <w:rFonts w:cs="Times New Roman"/>
-        </w:rPr>
-        <w:t xml:space="preserve"> pero sin cultivos intensivos en la actualidad. La cobertura vegetal se reduce mayoritariamente a rastrojos o herbáceas de crecimiento espontáneo. No se han identificado zonas activas de regadío ni instalaciones agrarias de relevancia. En el entorno inmediato, se observan otras parcelas con aprovechamiento extensivo de pasto y zonas de encinar disperso, configurando un mosaico agroforestal típico del ámbito rural salmantino.</w:t>
-      </w:r>
-    </w:p>
-    <w:p>
-      <w:pPr>
-        <w:rPr>
-          <w:rFonts w:cs="Times New Roman"/>
-        </w:rPr>
-      </w:pPr>
-      <w:r>
-        <w:rPr>
-          <w:rFonts w:cs="Times New Roman"/>
-        </w:rPr>
-        <w:t>El área se encuentra en contacto directo con el núcleo urbano del municipio, limitando con viviendas y pequeños almacenes, lo que facilita el acceso a través de caminos consolidados. En el extremo nororiental de la finca se localiza una pequeña laguna artificial o estanque de acumulación, posiblemente destinada al acopio de aguas pluviales o riego eventual, aunque no presenta infraestructuras hidráulicas activas visibles.</w:t>
-      </w:r>
-    </w:p>
-    <w:p>
-      <w:pPr>
-        <w:rPr>
-          <w:rFonts w:cs="Times New Roman"/>
-        </w:rPr>
-      </w:pPr>
-      <w:r>
-        <w:rPr>
-          <w:rFonts w:cs="Times New Roman"/>
-        </w:rPr>
-        <w:t>Esta localización reúne condiciones adecuadas para la ejecución de un sondeo sin afecciones significativas sobre hábitats naturales, cursos de agua o elementos patrimoniales, al tiempo que garantiza una proximidad operativa a las instalaciones municipales ya existentes.</w:t>
+        <w:t>}}</w:t>
       </w:r>
     </w:p>
     <w:p>
@@ -9664,41 +9609,7 @@
         <w:rPr>
           <w:noProof/>
         </w:rPr>
-        <w:drawing>
-          <wp:inline distT="0" distB="0" distL="0" distR="0" wp14:anchorId="257368E4" wp14:editId="51937B02">
-            <wp:extent cx="3956370" cy="2819332"/>
-            <wp:effectExtent l="0" t="0" r="6350" b="635"/>
-            <wp:docPr id="358683744" name="Imagen 1" descr="Vista de una rampa&#10;&#10;El contenido generado por IA puede ser incorrecto."/>
-            <wp:cNvGraphicFramePr>
-              <a:graphicFrameLocks xmlns:a="http://schemas.openxmlformats.org/drawingml/2006/main" noChangeAspect="1"/>
-            </wp:cNvGraphicFramePr>
-            <a:graphic xmlns:a="http://schemas.openxmlformats.org/drawingml/2006/main">
-              <a:graphicData uri="http://schemas.openxmlformats.org/drawingml/2006/picture">
-                <pic:pic xmlns:pic="http://schemas.openxmlformats.org/drawingml/2006/picture">
-                  <pic:nvPicPr>
-                    <pic:cNvPr id="358683744" name="Imagen 1" descr="Vista de una rampa&#10;&#10;El contenido generado por IA puede ser incorrecto."/>
-                    <pic:cNvPicPr/>
-                  </pic:nvPicPr>
-                  <pic:blipFill>
-                    <a:blip r:embed="rId8"/>
-                    <a:stretch>
-                      <a:fillRect/>
-                    </a:stretch>
-                  </pic:blipFill>
-                  <pic:spPr>
-                    <a:xfrm>
-                      <a:off x="0" y="0"/>
-                      <a:ext cx="3978714" cy="2835254"/>
-                    </a:xfrm>
-                    <a:prstGeom prst="rect">
-                      <a:avLst/>
-                    </a:prstGeom>
-                  </pic:spPr>
-                </pic:pic>
-              </a:graphicData>
-            </a:graphic>
-          </wp:inline>
-        </w:drawing>
+        <w:t>{{captura_usos_actuales}}</w:t>
       </w:r>
       <w:r>
         <w:rPr>
@@ -9833,7 +9744,7 @@
         <w:t>geolog</w:t>
       </w:r>
       <w:r>
-        <w:t>I</w:t>
+        <w:t>i</w:t>
       </w:r>
       <w:r>
         <w:t>a</w:t>
@@ -11945,8 +11856,8 @@
           <w:highlight w:val="yellow"/>
         </w:rPr>
         <w:sectPr>
-          <w:headerReference w:type="default" r:id="rId9"/>
-          <w:footerReference w:type="default" r:id="rId10"/>
+          <w:headerReference w:type="default" r:id="rId8"/>
+          <w:footerReference w:type="default" r:id="rId9"/>
           <w:pgSz w:w="11906" w:h="16838"/>
           <w:pgMar w:top="1417" w:right="1701" w:bottom="1417" w:left="1701" w:header="283" w:footer="397" w:gutter="0"/>
           <w:cols w:space="708"/>
@@ -30058,7 +29969,7 @@
           <w:u w:val="single"/>
         </w:rPr>
         <w:sectPr>
-          <w:headerReference w:type="default" r:id="rId11"/>
+          <w:headerReference w:type="default" r:id="rId10"/>
           <w:pgSz w:w="23808" w:h="16840" w:orient="landscape" w:code="8"/>
           <w:pgMar w:top="1701" w:right="964" w:bottom="1701" w:left="851" w:header="397" w:footer="397" w:gutter="0"/>
           <w:cols w:space="708"/>
@@ -31039,7 +30950,7 @@
                     <pic:cNvPicPr/>
                   </pic:nvPicPr>
                   <pic:blipFill>
-                    <a:blip r:embed="rId12">
+                    <a:blip r:embed="rId11">
                       <a:extLst>
                         <a:ext uri="{28A0092B-C50C-407E-A947-70E740481C1C}">
                           <a14:useLocalDpi xmlns:a14="http://schemas.microsoft.com/office/drawing/2010/main" val="0"/>
@@ -32457,7 +32368,7 @@
                     <pic:cNvPicPr/>
                   </pic:nvPicPr>
                   <pic:blipFill>
-                    <a:blip r:embed="rId12">
+                    <a:blip r:embed="rId11">
                       <a:extLst>
                         <a:ext uri="{28A0092B-C50C-407E-A947-70E740481C1C}">
                           <a14:useLocalDpi xmlns:a14="http://schemas.microsoft.com/office/drawing/2010/main" val="0"/>
@@ -32679,7 +32590,7 @@
       </w:r>
     </w:p>
     <w:sectPr>
-      <w:headerReference w:type="default" r:id="rId13"/>
+      <w:headerReference w:type="default" r:id="rId12"/>
       <w:pgSz w:w="11906" w:h="16838"/>
       <w:pgMar w:top="1417" w:right="1701" w:bottom="1417" w:left="1701" w:header="283" w:footer="283" w:gutter="0"/>
       <w:cols w:space="708"/>
@@ -36563,6 +36474,7 @@
   <w:style w:type="character" w:default="1" w:styleId="Fuentedeprrafopredeter">
     <w:name w:val="Default Paragraph Font"/>
     <w:uiPriority w:val="1"/>
+    <w:semiHidden/>
     <w:unhideWhenUsed/>
   </w:style>
   <w:style w:type="table" w:default="1" w:styleId="Tablanormal">

</xml_diff>